<commit_message>
Model and doc update
</commit_message>
<xml_diff>
--- a/Docs/PracaMagisterska_Hawelka.docx
+++ b/Docs/PracaMagisterska_Hawelka.docx
@@ -222,7 +222,7 @@
                         </a:ln>
                         <a:extLst>
                           <a:ext uri="{91240B29-F687-4f45-9708-019B960494DF}">
-                            <a14:hiddenLine xmlns:a14="http://schemas.microsoft.com/office/drawing/2010/main" xmlns:w="http://schemas.openxmlformats.org/wordprocessingml/2006/main" xmlns:w10="urn:schemas-microsoft-com:office:word" xmlns:v="urn:schemas-microsoft-com:vml" xmlns:o="urn:schemas-microsoft-com:office:office" xmlns:mv="urn:schemas-microsoft-com:mac:vml" xmlns:mo="http://schemas.microsoft.com/office/mac/office/2008/main" xmlns="" w="9525">
+                            <a14:hiddenLine xmlns="" xmlns:mo="http://schemas.microsoft.com/office/mac/office/2008/main" xmlns:mv="urn:schemas-microsoft-com:mac:vml" xmlns:o="urn:schemas-microsoft-com:office:office" xmlns:v="urn:schemas-microsoft-com:vml" xmlns:w10="urn:schemas-microsoft-com:office:word" xmlns:w="http://schemas.openxmlformats.org/wordprocessingml/2006/main" xmlns:a14="http://schemas.microsoft.com/office/drawing/2010/main" w="9525">
                               <a:solidFill>
                                 <a:schemeClr val="tx1">
                                   <a:lumMod val="95000"/>
@@ -266,7 +266,6 @@
                                 <w:lang w:val="en-US"/>
                               </w:rPr>
                             </w:pPr>
-                            <w:proofErr w:type="spellStart"/>
                             <w:r>
                               <w:rPr>
                                 <w:rFonts w:ascii="Garamond" w:hAnsi="Garamond"/>
@@ -274,49 +273,8 @@
                                 <w:szCs w:val="32"/>
                                 <w:lang w:val="en-US"/>
                               </w:rPr>
-                              <w:t>działalność</w:t>
+                              <w:t>działalność przedsiębiorstwa handlowego</w:t>
                             </w:r>
-                            <w:proofErr w:type="spellEnd"/>
-                            <w:r>
-                              <w:rPr>
-                                <w:rFonts w:ascii="Garamond" w:hAnsi="Garamond"/>
-                                <w:sz w:val="32"/>
-                                <w:szCs w:val="32"/>
-                                <w:lang w:val="en-US"/>
-                              </w:rPr>
-                              <w:t xml:space="preserve"> </w:t>
-                            </w:r>
-                            <w:proofErr w:type="spellStart"/>
-                            <w:r>
-                              <w:rPr>
-                                <w:rFonts w:ascii="Garamond" w:hAnsi="Garamond"/>
-                                <w:sz w:val="32"/>
-                                <w:szCs w:val="32"/>
-                                <w:lang w:val="en-US"/>
-                              </w:rPr>
-                              <w:t>przedsiębiorstwa</w:t>
-                            </w:r>
-                            <w:proofErr w:type="spellEnd"/>
-                            <w:r>
-                              <w:rPr>
-                                <w:rFonts w:ascii="Garamond" w:hAnsi="Garamond"/>
-                                <w:sz w:val="32"/>
-                                <w:szCs w:val="32"/>
-                                <w:lang w:val="en-US"/>
-                              </w:rPr>
-                              <w:t xml:space="preserve"> </w:t>
-                            </w:r>
-                            <w:proofErr w:type="spellStart"/>
-                            <w:r>
-                              <w:rPr>
-                                <w:rFonts w:ascii="Garamond" w:hAnsi="Garamond"/>
-                                <w:sz w:val="32"/>
-                                <w:szCs w:val="32"/>
-                                <w:lang w:val="en-US"/>
-                              </w:rPr>
-                              <w:t>handlowego</w:t>
-                            </w:r>
-                            <w:proofErr w:type="spellEnd"/>
                           </w:p>
                           <w:p>
                             <w:pPr>
@@ -391,7 +349,6 @@
                           <w:lang w:val="en-US"/>
                         </w:rPr>
                       </w:pPr>
-                      <w:proofErr w:type="spellStart"/>
                       <w:r>
                         <w:rPr>
                           <w:rFonts w:ascii="Garamond" w:hAnsi="Garamond"/>
@@ -399,49 +356,8 @@
                           <w:szCs w:val="32"/>
                           <w:lang w:val="en-US"/>
                         </w:rPr>
-                        <w:t>działalność</w:t>
+                        <w:t>działalność przedsiębiorstwa handlowego</w:t>
                       </w:r>
-                      <w:proofErr w:type="spellEnd"/>
-                      <w:r>
-                        <w:rPr>
-                          <w:rFonts w:ascii="Garamond" w:hAnsi="Garamond"/>
-                          <w:sz w:val="32"/>
-                          <w:szCs w:val="32"/>
-                          <w:lang w:val="en-US"/>
-                        </w:rPr>
-                        <w:t xml:space="preserve"> </w:t>
-                      </w:r>
-                      <w:proofErr w:type="spellStart"/>
-                      <w:r>
-                        <w:rPr>
-                          <w:rFonts w:ascii="Garamond" w:hAnsi="Garamond"/>
-                          <w:sz w:val="32"/>
-                          <w:szCs w:val="32"/>
-                          <w:lang w:val="en-US"/>
-                        </w:rPr>
-                        <w:t>przedsiębiorstwa</w:t>
-                      </w:r>
-                      <w:proofErr w:type="spellEnd"/>
-                      <w:r>
-                        <w:rPr>
-                          <w:rFonts w:ascii="Garamond" w:hAnsi="Garamond"/>
-                          <w:sz w:val="32"/>
-                          <w:szCs w:val="32"/>
-                          <w:lang w:val="en-US"/>
-                        </w:rPr>
-                        <w:t xml:space="preserve"> </w:t>
-                      </w:r>
-                      <w:proofErr w:type="spellStart"/>
-                      <w:r>
-                        <w:rPr>
-                          <w:rFonts w:ascii="Garamond" w:hAnsi="Garamond"/>
-                          <w:sz w:val="32"/>
-                          <w:szCs w:val="32"/>
-                          <w:lang w:val="en-US"/>
-                        </w:rPr>
-                        <w:t>handlowego</w:t>
-                      </w:r>
-                      <w:proofErr w:type="spellEnd"/>
                     </w:p>
                     <w:p>
                       <w:pPr>
@@ -583,17 +499,8 @@
           <w:sz w:val="28"/>
           <w:szCs w:val="28"/>
         </w:rPr>
-        <w:t xml:space="preserve">dr inż. Zofia </w:t>
-      </w:r>
-      <w:proofErr w:type="spellStart"/>
-      <w:r>
-        <w:rPr>
-          <w:sz w:val="28"/>
-          <w:szCs w:val="28"/>
-        </w:rPr>
-        <w:t>Kruczkiewicz</w:t>
-      </w:r>
-      <w:proofErr w:type="spellEnd"/>
+        <w:t>dr inż. Zofia Kruczkiewicz</w:t>
+      </w:r>
     </w:p>
     <w:p>
       <w:pPr>
@@ -2180,21 +2087,7 @@
                 <w:rStyle w:val="Hipercze"/>
                 <w:noProof/>
               </w:rPr>
-              <w:t>Java Pe</w:t>
-            </w:r>
-            <w:r>
-              <w:rPr>
-                <w:rStyle w:val="Hipercze"/>
-                <w:noProof/>
-              </w:rPr>
-              <w:t>r</w:t>
-            </w:r>
-            <w:r>
-              <w:rPr>
-                <w:rStyle w:val="Hipercze"/>
-                <w:noProof/>
-              </w:rPr>
-              <w:t>sis</w:t>
+              <w:t>Java Persis</w:t>
             </w:r>
             <w:r>
               <w:rPr>
@@ -5623,7 +5516,6 @@
         </w:rPr>
       </w:pPr>
       <w:bookmarkStart w:id="4" w:name="_Toc517872472"/>
-      <w:proofErr w:type="spellStart"/>
       <w:r>
         <w:rPr>
           <w:lang w:val="en-US"/>
@@ -5632,7 +5524,6 @@
         <w:t>Skróty</w:t>
       </w:r>
       <w:bookmarkEnd w:id="4"/>
-      <w:proofErr w:type="spellEnd"/>
     </w:p>
     <w:p>
       <w:pPr>
@@ -5689,23 +5580,48 @@
         </w:rPr>
         <w:t xml:space="preserve"> (ang. </w:t>
       </w:r>
-      <w:proofErr w:type="spellStart"/>
       <w:r>
         <w:rPr>
           <w:i/>
           <w:iCs/>
           <w:lang w:val="en-US"/>
         </w:rPr>
-        <w:t>eXtensible</w:t>
-      </w:r>
-      <w:proofErr w:type="spellEnd"/>
+        <w:t>eXtensible Markup Language</w:t>
+      </w:r>
+      <w:r>
+        <w:rPr>
+          <w:lang w:val="en-US"/>
+        </w:rPr>
+        <w:t>)</w:t>
+      </w:r>
+    </w:p>
+    <w:p>
+      <w:pPr>
+        <w:rPr>
+          <w:lang w:val="en-US"/>
+        </w:rPr>
+      </w:pPr>
+      <w:r>
+        <w:rPr>
+          <w:b/>
+          <w:bCs/>
+          <w:lang w:val="en-US"/>
+        </w:rPr>
+        <w:t>SOAP</w:t>
+      </w:r>
+      <w:r>
+        <w:rPr>
+          <w:lang w:val="en-US"/>
+        </w:rPr>
+        <w:t xml:space="preserve"> (ang. </w:t>
+      </w:r>
       <w:r>
         <w:rPr>
           <w:i/>
           <w:iCs/>
           <w:lang w:val="en-US"/>
         </w:rPr>
-        <w:t xml:space="preserve"> Markup Language</w:t>
+        <w:t>Simple Object Access Protocol</w:t>
       </w:r>
       <w:r>
         <w:rPr>
@@ -5726,7 +5642,7 @@
           <w:bCs/>
           <w:lang w:val="en-US"/>
         </w:rPr>
-        <w:t>SOAP</w:t>
+        <w:t>JPA</w:t>
       </w:r>
       <w:r>
         <w:rPr>
@@ -5740,7 +5656,7 @@
           <w:iCs/>
           <w:lang w:val="en-US"/>
         </w:rPr>
-        <w:t>Simple Object Access Protocol</w:t>
+        <w:t>Java Persistence API</w:t>
       </w:r>
       <w:r>
         <w:rPr>
@@ -5761,7 +5677,7 @@
           <w:bCs/>
           <w:lang w:val="en-US"/>
         </w:rPr>
-        <w:t>JPA</w:t>
+        <w:t>JSF</w:t>
       </w:r>
       <w:r>
         <w:rPr>
@@ -5775,7 +5691,7 @@
           <w:iCs/>
           <w:lang w:val="en-US"/>
         </w:rPr>
-        <w:t>Java Persistence API</w:t>
+        <w:t>Java Server Faces</w:t>
       </w:r>
       <w:r>
         <w:rPr>
@@ -5796,7 +5712,7 @@
           <w:bCs/>
           <w:lang w:val="en-US"/>
         </w:rPr>
-        <w:t>JSF</w:t>
+        <w:t>JMS</w:t>
       </w:r>
       <w:r>
         <w:rPr>
@@ -5810,11 +5726,46 @@
           <w:iCs/>
           <w:lang w:val="en-US"/>
         </w:rPr>
-        <w:t>Java Server Faces</w:t>
+        <w:t>Java Messaging System</w:t>
       </w:r>
       <w:r>
         <w:rPr>
           <w:lang w:val="en-US"/>
+        </w:rPr>
+        <w:t>)</w:t>
+      </w:r>
+    </w:p>
+    <w:p>
+      <w:pPr>
+        <w:rPr>
+          <w:lang w:val="de-DE"/>
+        </w:rPr>
+      </w:pPr>
+      <w:r>
+        <w:rPr>
+          <w:b/>
+          <w:bCs/>
+          <w:lang w:val="de-DE"/>
+        </w:rPr>
+        <w:t>MDB</w:t>
+      </w:r>
+      <w:r>
+        <w:rPr>
+          <w:lang w:val="de-DE"/>
+        </w:rPr>
+        <w:t xml:space="preserve"> (ang. </w:t>
+      </w:r>
+      <w:r>
+        <w:rPr>
+          <w:i/>
+          <w:iCs/>
+          <w:lang w:val="de-DE"/>
+        </w:rPr>
+        <w:t>Message-Driven Bean</w:t>
+      </w:r>
+      <w:r>
+        <w:rPr>
+          <w:lang w:val="de-DE"/>
         </w:rPr>
         <w:t>)</w:t>
       </w:r>
@@ -5831,7 +5782,7 @@
           <w:bCs/>
           <w:lang w:val="en-US"/>
         </w:rPr>
-        <w:t>JMS</w:t>
+        <w:t>EJB</w:t>
       </w:r>
       <w:r>
         <w:rPr>
@@ -5845,76 +5796,6 @@
           <w:iCs/>
           <w:lang w:val="en-US"/>
         </w:rPr>
-        <w:t>Java Messaging System</w:t>
-      </w:r>
-      <w:r>
-        <w:rPr>
-          <w:lang w:val="en-US"/>
-        </w:rPr>
-        <w:t>)</w:t>
-      </w:r>
-    </w:p>
-    <w:p>
-      <w:pPr>
-        <w:rPr>
-          <w:lang w:val="de-DE"/>
-        </w:rPr>
-      </w:pPr>
-      <w:r>
-        <w:rPr>
-          <w:b/>
-          <w:bCs/>
-          <w:lang w:val="de-DE"/>
-        </w:rPr>
-        <w:t>MDB</w:t>
-      </w:r>
-      <w:r>
-        <w:rPr>
-          <w:lang w:val="de-DE"/>
-        </w:rPr>
-        <w:t xml:space="preserve"> (ang. </w:t>
-      </w:r>
-      <w:r>
-        <w:rPr>
-          <w:i/>
-          <w:iCs/>
-          <w:lang w:val="de-DE"/>
-        </w:rPr>
-        <w:t>Message-Driven Bean</w:t>
-      </w:r>
-      <w:r>
-        <w:rPr>
-          <w:lang w:val="de-DE"/>
-        </w:rPr>
-        <w:t>)</w:t>
-      </w:r>
-    </w:p>
-    <w:p>
-      <w:pPr>
-        <w:rPr>
-          <w:lang w:val="en-US"/>
-        </w:rPr>
-      </w:pPr>
-      <w:r>
-        <w:rPr>
-          <w:b/>
-          <w:bCs/>
-          <w:lang w:val="en-US"/>
-        </w:rPr>
-        <w:t>EJB</w:t>
-      </w:r>
-      <w:r>
-        <w:rPr>
-          <w:lang w:val="en-US"/>
-        </w:rPr>
-        <w:t xml:space="preserve"> (ang. </w:t>
-      </w:r>
-      <w:r>
-        <w:rPr>
-          <w:i/>
-          <w:iCs/>
-          <w:lang w:val="en-US"/>
-        </w:rPr>
         <w:t>Enterprise Java Bean</w:t>
       </w:r>
       <w:r>
@@ -5978,7 +5859,13 @@
         <w:pStyle w:val="Tekstwiodcy"/>
       </w:pPr>
       <w:r>
-        <w:t>Celem tej pracy jest sprawdzenie jakie mo</w:t>
+        <w:t>Celem tej pracy jest sprawdzenie</w:t>
+      </w:r>
+      <w:r>
+        <w:t>,</w:t>
+      </w:r>
+      <w:r>
+        <w:t xml:space="preserve"> jakie mo</w:t>
       </w:r>
       <w:r>
         <w:t>żliwości mogą zaoferować swoim klientom przedsiębiorstwa korzystające z systemu wielowarstwowego używającego technologii Java EE. Obecnie na rynku jest dostępnych również kilka innych technologii, ale to Java EE ma za sobą już całkiem sporą historię i jest jednym z wiodących wyborów wśród systemów internetowych. Oprócz samych możliwości technologii zostały sprawdzone również kryteria wydajnościowe. Porównane zostały parametry wielowarstwowego systemu rozproszonego, a także prostej architektury ze scentral</w:t>
@@ -6082,15 +5969,17 @@
     <w:p>
       <w:pPr>
         <w:pStyle w:val="Tekstwiodcy"/>
-      </w:pPr>
+        <w:ind w:firstLine="0"/>
+      </w:pPr>
+      <w:r>
+        <w:t xml:space="preserve">       </w:t>
+      </w:r>
       <w:r>
         <w:t xml:space="preserve">W rozdziale drugim krótko przedstawione zostały technologie używane do budowy aplikacji internetowych. Skupiono się głównie na </w:t>
       </w:r>
-      <w:proofErr w:type="spellStart"/>
-      <w:r>
-        <w:t>frameworku</w:t>
-      </w:r>
-      <w:proofErr w:type="spellEnd"/>
+      <w:r>
+        <w:t>platformie</w:t>
+      </w:r>
       <w:r>
         <w:t xml:space="preserve"> Java EE</w:t>
       </w:r>
@@ -6098,15 +5987,7 @@
         <w:t>. W dalszej części rozdziału wyszczególniono również najczęściej stosowane technologie do budowy warstwy prezentacji</w:t>
       </w:r>
       <w:r>
-        <w:t xml:space="preserve">, warstwy logiki biznesowej czy warstwy integracji (na przykład Java </w:t>
-      </w:r>
-      <w:proofErr w:type="spellStart"/>
-      <w:r>
-        <w:t>Persistence</w:t>
-      </w:r>
-      <w:proofErr w:type="spellEnd"/>
-      <w:r>
-        <w:t xml:space="preserve"> API czy Java Messaging Service)</w:t>
+        <w:t>, warstwy logiki biznesowej czy warstwy integracji (na przykład Java Persistence API czy Java Messaging Service)</w:t>
       </w:r>
       <w:r>
         <w:t>.</w:t>
@@ -6117,6 +5998,24 @@
         <w:pStyle w:val="Tekstwiodcy"/>
         <w:ind w:firstLine="0"/>
       </w:pPr>
+      <w:r>
+        <w:t>W trzecim rozdziale opisany został proces opracowania koncepcji systemu – od modelu biznesowego, przez wymagania</w:t>
+      </w:r>
+      <w:r>
+        <w:t>,</w:t>
+      </w:r>
+      <w:r>
+        <w:t xml:space="preserve"> jakie stawiane są przed systemami internetowymi</w:t>
+      </w:r>
+      <w:r>
+        <w:t xml:space="preserve">, aż do opracowania modelu konceptualnego. </w:t>
+      </w:r>
+      <w:r>
+        <w:t>Przedstawiono</w:t>
+      </w:r>
+      <w:r>
+        <w:t xml:space="preserve"> tam między innymi odpowiednie przypadki użycia, które powinna obsługiwać rozproszona aplikacja internetowa, która docelowo ma być wykorzystywana przez przedsiębiorstwo handlowe. Zaprezentowane zostały również przykładowe schematy bazy danych.</w:t>
+      </w:r>
     </w:p>
     <w:p>
       <w:pPr>
@@ -6124,10 +6023,37 @@
         <w:ind w:firstLine="0"/>
       </w:pPr>
       <w:r>
-        <w:t>W trzecim rozdziale opisany został proces opracowania koncepcji systemu – od modelu biznesowego, przez wymagania jakie stawiane są przed systemami internetowymi</w:t>
-      </w:r>
-      <w:r>
-        <w:t>, aż do opracowania modelu konceptualnego. Pojawiły się tam między innymi odpowiednie przypadki użycia, które powinna obsługiwać rozproszona aplikacja internetowa, która docelowo ma być wykorzystywana przez przedsiębiorstwo handlowe. Zaprezentowane zostały również przykładowe schematy bazy danych.</w:t>
+        <w:t xml:space="preserve">Kolejny rozdział to podsumowanie fazy projektowania systemu. Abstrakcja przyjęta w rozdziale poprzednim </w:t>
+      </w:r>
+      <w:r>
+        <w:t>jest tutaj uściślona</w:t>
+      </w:r>
+      <w:r>
+        <w:t xml:space="preserve">. Zaprezentowane zostały diagramy klas </w:t>
+      </w:r>
+      <w:r>
+        <w:t>oraz</w:t>
+      </w:r>
+      <w:r>
+        <w:t xml:space="preserve"> dokładne diagramy sekwencji. </w:t>
+      </w:r>
+      <w:r>
+        <w:t>Przedstawiono informacje związane z</w:t>
+      </w:r>
+      <w:r>
+        <w:t xml:space="preserve"> </w:t>
+      </w:r>
+      <w:r>
+        <w:t>warstwą</w:t>
+      </w:r>
+      <w:r>
+        <w:t xml:space="preserve"> prezentacji. </w:t>
+      </w:r>
+      <w:r>
+        <w:t>Pokazano</w:t>
+      </w:r>
+      <w:r>
+        <w:t xml:space="preserve"> projekty formularzy, które będą używane przez stronę klienta.</w:t>
       </w:r>
     </w:p>
     <w:p>
@@ -6135,6 +6061,27 @@
         <w:pStyle w:val="Tekstwiodcy"/>
         <w:ind w:firstLine="0"/>
       </w:pPr>
+      <w:r>
+        <w:t>W rozdziale piątym przedstawione zostały szczegóły implementac</w:t>
+      </w:r>
+      <w:r>
+        <w:t>ji aplikacji</w:t>
+      </w:r>
+      <w:r>
+        <w:t>. Oprócz najważniejszych fragmentów kodu źródłowego</w:t>
+      </w:r>
+      <w:r>
+        <w:t xml:space="preserve"> </w:t>
+      </w:r>
+      <w:r>
+        <w:t>przedstawiono rozdzielenie kodu do poszczególnych warstw aplikacji.</w:t>
+      </w:r>
+      <w:r>
+        <w:t xml:space="preserve"> </w:t>
+      </w:r>
+      <w:r>
+        <w:t>Pokazano architekturę systemu, czyli opis warstw i topologię  oprogramowania. Przedstawiono sposób obsługi bezpieczeństwa w zakresie niezawodności i ochroną przed tzw. „stroną trzecią” w wykonanej aplikacji internetowej, a więc odporności na awarie czy prawa dostępu użytkowników.</w:t>
+      </w:r>
     </w:p>
     <w:p>
       <w:pPr>
@@ -6142,46 +6089,7 @@
         <w:ind w:firstLine="0"/>
       </w:pPr>
       <w:r>
-        <w:t>Kolejny rozdział to podsumowanie fazy projektowania systemu. Abstrakcja przyjęta w rozdziale poprzednim zyskuje tutaj uściślenie. Zaprezentowane zostały diagramy klas czy dokładne diagramy sekwencji. Trochę miejsca zostało również poświęcone warstwie prezentacji. Pojawiają się projekty formularzy, które będą używane przez stronę klienta.</w:t>
-      </w:r>
-    </w:p>
-    <w:p>
-      <w:pPr>
-        <w:pStyle w:val="Tekstwiodcy"/>
-        <w:ind w:firstLine="0"/>
-      </w:pPr>
-    </w:p>
-    <w:p>
-      <w:pPr>
-        <w:pStyle w:val="Tekstwiodcy"/>
-        <w:ind w:firstLine="0"/>
-      </w:pPr>
-      <w:r>
-        <w:t>W rozdziale piątym przedstawione zostały szczegóły implementacyjne. Oprócz najważniejszych fragmentów kodu źródłowego umieszczone zostały tam dowody na wielowarstwowość, czyli rozdzielenie poszczególnych warstw od siebie. Architektura systemu, czyli opis warstw i topologia oprogramowania to również zawartość tegoż rozdziału. Na koniec ujęty został temat bezpieczeństwa w tej konkretnej imple</w:t>
-      </w:r>
-      <w:r>
-        <w:t xml:space="preserve">mentacji systemu internetowego, a więc </w:t>
-      </w:r>
-      <w:r>
-        <w:t>odporności na awarie czy prawa dostępu użytkowników</w:t>
-      </w:r>
-      <w:r>
-        <w:t>.</w:t>
-      </w:r>
-    </w:p>
-    <w:p>
-      <w:pPr>
-        <w:pStyle w:val="Tekstwiodcy"/>
-        <w:ind w:firstLine="0"/>
-      </w:pPr>
-    </w:p>
-    <w:p>
-      <w:pPr>
-        <w:pStyle w:val="Tekstwiodcy"/>
-        <w:ind w:firstLine="0"/>
-      </w:pPr>
-      <w:r>
-        <w:t>Szósty rozdział skupia się na testowaniu powstałego systemu. Zawiera dokładny plan testów wraz z danymi wejściowymi i oczekiwanymi rezultatami. Do tego pojawiają się zestawienia wyników poszczególnych rodzajów systemów w zależności od użytej topologii, a także analiza wyników przeprowadzonych testów.</w:t>
+        <w:t>Szósty rozdział zawiera opis testowania powstałego systemu - dokładny plan testów wraz z danymi wejściowymi i oczekiwanymi rezultatami. Przedstawiono zestawienia wyników testowania przy uwzględnieniu poszczególnych rodzajów systemów w zależności od użytej topologii, a także analizę wyników przeprowadzonych testów.</w:t>
       </w:r>
       <w:r>
         <w:br w:type="page"/>
@@ -6225,23 +6133,21 @@
         <w:t>.</w:t>
       </w:r>
       <w:r>
-        <w:t xml:space="preserve"> Tego typu aplikacje porozumiewają się ze sobą w celu wykonania jakiegoś zadania (na przykład utrzymywania spójności danych, wymiany informacji czy podziału odpowiedzialności). Aplikacje najczęściej są budowane na architekturze klient-serwer, gdzie n serwerów komunikuje się ze sobą. Klient odpowiada za interakcję z użytkownikiem, za wysokopoziomowy dostęp do danych, serwer z kolei odpowiada za logikę biznesową, komunikację z innymi serwerami, a także z warstwą danych (np. baza danych). </w:t>
-      </w:r>
-    </w:p>
-    <w:p>
-      <w:pPr>
-        <w:pStyle w:val="Tekstwiodcy"/>
-      </w:pPr>
-      <w:r>
-        <w:t xml:space="preserve">Wielowarstwowość aplikacji internetowej jest powiązana w pewien sposób z </w:t>
-      </w:r>
-      <w:proofErr w:type="spellStart"/>
-      <w:r>
-        <w:t>rozproszonością</w:t>
-      </w:r>
-      <w:proofErr w:type="spellEnd"/>
-      <w:r>
-        <w:t>. Większość aplikacji rozproszonych jest aplikacjami wielowarstwowymi, ale nie wszystkie aplikacje wielowarstwowe są rozproszone. Najczęściej spotykany model aplikacji wielowarstwowej składa się z pięciu warstw:</w:t>
+        <w:t xml:space="preserve"> Tego typu aplikacje porozumiewają się ze sobą w celu wykonania jakiegoś zadania (na przykład utrzymywania spójności danych, wymiany informacji czy podziału odpowiedzialności). Aplikacje najczęściej są budowane na architekturze klient-serwer, gdzie n serwerów komunikuje się ze sobą. Klient odpowiada za interakcję z użytkownikiem, za wysokopoziomowy dostęp do danych, serwer z kolei odpowiada za logikę biznesową, komunikację z innymi serwerami, a także z warstwą danych (np. baz</w:t>
+      </w:r>
+      <w:r>
+        <w:t>ą</w:t>
+      </w:r>
+      <w:r>
+        <w:t xml:space="preserve"> danych). </w:t>
+      </w:r>
+    </w:p>
+    <w:p>
+      <w:pPr>
+        <w:pStyle w:val="Tekstwiodcy"/>
+      </w:pPr>
+      <w:r>
+        <w:t>Wielowarstwowość aplikacji internetowej jest powiązana w pewien sposób z rozproszonością. Większość aplikacji rozproszonych jest aplikacjami wielowarstwowymi, ale nie wszystkie aplikacje wielowarstwowe są rozproszone. Najczęściej spotykany model aplikacji wielowarstwowej składa się z pięciu warstw:</w:t>
       </w:r>
     </w:p>
     <w:p>
@@ -6253,7 +6159,16 @@
         </w:numPr>
       </w:pPr>
       <w:r>
-        <w:t>Warstwy danych (Pliki, bazy danych)</w:t>
+        <w:t>w</w:t>
+      </w:r>
+      <w:r>
+        <w:t>arstwy danych (</w:t>
+      </w:r>
+      <w:r>
+        <w:t>p</w:t>
+      </w:r>
+      <w:r>
+        <w:t>liki, bazy danych)</w:t>
       </w:r>
     </w:p>
     <w:p>
@@ -6265,7 +6180,16 @@
         </w:numPr>
       </w:pPr>
       <w:r>
-        <w:t>Warstwy integracji (Web serwisy, JMS, DAO</w:t>
+        <w:t>w</w:t>
+      </w:r>
+      <w:r>
+        <w:t>arstwy integracji (</w:t>
+      </w:r>
+      <w:r>
+        <w:t>serwisy internetowe</w:t>
+      </w:r>
+      <w:r>
+        <w:t>, JMS, DAO</w:t>
       </w:r>
       <w:r>
         <w:t>, JPA, MDB</w:t>
@@ -6283,15 +6207,16 @@
         </w:numPr>
       </w:pPr>
       <w:r>
-        <w:t>Warstwy logiki biznesowej (</w:t>
-      </w:r>
-      <w:proofErr w:type="spellStart"/>
-      <w:r>
-        <w:t>Session</w:t>
-      </w:r>
-      <w:proofErr w:type="spellEnd"/>
-      <w:r>
-        <w:t xml:space="preserve"> EJB)</w:t>
+        <w:t>w</w:t>
+      </w:r>
+      <w:r>
+        <w:t>arstwy logiki biznesowej (</w:t>
+      </w:r>
+      <w:r>
+        <w:t>komponenty typu Session Bean</w:t>
+      </w:r>
+      <w:r>
+        <w:t>)</w:t>
       </w:r>
     </w:p>
     <w:p>
@@ -6303,15 +6228,16 @@
         </w:numPr>
       </w:pPr>
       <w:r>
-        <w:t>Warstwy sieciowej/prezentacji (</w:t>
-      </w:r>
-      <w:proofErr w:type="spellStart"/>
-      <w:r>
-        <w:t>Serwlety</w:t>
-      </w:r>
-      <w:proofErr w:type="spellEnd"/>
-      <w:r>
-        <w:t>, JSP, JSF)</w:t>
+        <w:t>w</w:t>
+      </w:r>
+      <w:r>
+        <w:t>arstwy sieciowej/prezentacji (</w:t>
+      </w:r>
+      <w:r>
+        <w:t>s</w:t>
+      </w:r>
+      <w:r>
+        <w:t>erwlety, JSP, JSF)</w:t>
       </w:r>
     </w:p>
     <w:p>
@@ -6323,7 +6249,19 @@
         </w:numPr>
       </w:pPr>
       <w:r>
-        <w:t>Warstwy klienckiej (Przeglądarka, aplet Java)</w:t>
+        <w:t>w</w:t>
+      </w:r>
+      <w:r>
+        <w:t>arstwy klienckiej (</w:t>
+      </w:r>
+      <w:r>
+        <w:t>p</w:t>
+      </w:r>
+      <w:r>
+        <w:t>rzeglądarka, aplet Java)</w:t>
+      </w:r>
+      <w:r>
+        <w:t>.</w:t>
       </w:r>
     </w:p>
     <w:p>
@@ -6337,7 +6275,19 @@
         <w:ind w:firstLine="0"/>
       </w:pPr>
       <w:r>
-        <w:t>Tego typu podział ma zapewnić aplikacji wysoką skalowalność i ułatwić jej utrzymanie w przyszłości. Poszczególne warstwy są od siebie logicznie oddzielone w celu uzyskania możliwości na łatwiejszą rozbudowę systemu czy zmniejszenia podatności na błędy.</w:t>
+        <w:t xml:space="preserve">Tego typu podział ma zapewnić aplikacji wysoką skalowalność i ułatwić jej utrzymanie w </w:t>
+      </w:r>
+      <w:r>
+        <w:t>trakcie użytkowania</w:t>
+      </w:r>
+      <w:r>
+        <w:t xml:space="preserve">. Poszczególne warstwy są od siebie logicznie oddzielone w celu uzyskania możliwości </w:t>
+      </w:r>
+      <w:r>
+        <w:t>łatwej rozbudowy</w:t>
+      </w:r>
+      <w:r>
+        <w:t xml:space="preserve"> systemu czy zmniejszenia podatności na błędy.</w:t>
       </w:r>
     </w:p>
     <w:p>
@@ -6430,17 +6380,32 @@
       <w:r>
         <w:t xml:space="preserve">Warstwa </w:t>
       </w:r>
-      <w:r>
-        <w:t>kliencka</w:t>
-      </w:r>
       <w:bookmarkEnd w:id="11"/>
-    </w:p>
-    <w:p>
-      <w:pPr>
-        <w:pStyle w:val="Tekstwiodcy"/>
-      </w:pPr>
-      <w:r>
-        <w:t>Warstwa kliencka to punkt wejściowy do aplikacji. To tutaj użytkownik wchodzi w interakcję z systemem. Najczęściej ta warstwa aplikacji jest uruchamiana na maszynie użytkownika lub w przeglądarce internetowej. Odpowiada ona za wyświetlanie zawartości użytkownikowi, wstępną walidację wprowadzanych danych, a także za komunikację z serwerem.</w:t>
+      <w:r>
+        <w:t>klienta</w:t>
+      </w:r>
+    </w:p>
+    <w:p>
+      <w:pPr>
+        <w:pStyle w:val="Tekstwiodcy"/>
+      </w:pPr>
+      <w:r>
+        <w:t xml:space="preserve">Warstwa kliencka to punkt wejściowy do aplikacji. </w:t>
+      </w:r>
+      <w:r>
+        <w:t xml:space="preserve">To tutaj użytkownik wchodzi w interakcję z systemem. Najczęściej ta warstwa aplikacji jest uruchamiana na maszynie użytkownika lub w przeglądarce internetowej. Odpowiada ona za wyświetlanie </w:t>
+      </w:r>
+      <w:r>
+        <w:t>i obsługę formularzy przez użytkownika</w:t>
+      </w:r>
+      <w:r>
+        <w:t xml:space="preserve">, wstępną walidację wprowadzanych danych, a także za komunikację z </w:t>
+      </w:r>
+      <w:r>
+        <w:t>aplikacją umieszczoną na serwerze aplikacji</w:t>
+      </w:r>
+      <w:r>
+        <w:t>.</w:t>
       </w:r>
     </w:p>
     <w:p>
@@ -6464,31 +6429,7 @@
         <w:t xml:space="preserve"> sieciowa przechowuje wszystkie komponenty potrzebne do uruchomienia warstwy klienckiej, a także odpowiada za zarz</w:t>
       </w:r>
       <w:r>
-        <w:t xml:space="preserve">ądzanie sesjami użytkowników. Popularniejszą nazwą jest warstwa prezentacji, ale w przypadku aplikacji tworzonych na platformie Java EE można mówić o warstwie sieciowej (głównie ze względu na użycie takich technologii jak </w:t>
-      </w:r>
-      <w:proofErr w:type="spellStart"/>
-      <w:r>
-        <w:t>serwlety</w:t>
-      </w:r>
-      <w:proofErr w:type="spellEnd"/>
-      <w:r>
-        <w:t xml:space="preserve"> Java, Java Server </w:t>
-      </w:r>
-      <w:proofErr w:type="spellStart"/>
-      <w:r>
-        <w:t>Pages</w:t>
-      </w:r>
-      <w:proofErr w:type="spellEnd"/>
-      <w:r>
-        <w:t xml:space="preserve"> czy Java Server </w:t>
-      </w:r>
-      <w:proofErr w:type="spellStart"/>
-      <w:r>
-        <w:t>Faces</w:t>
-      </w:r>
-      <w:proofErr w:type="spellEnd"/>
-      <w:r>
-        <w:t>).</w:t>
+        <w:t>ądzanie sesjami użytkowników. Popularniejszą nazwą jest warstwa prezentacji, ale w przypadku aplikacji tworzonych na platformie Java EE można mówić o warstwie sieciowej (głównie ze względu na użycie takich technologii jak serwlety Java, Java Server Pages czy Java Server Faces).</w:t>
       </w:r>
     </w:p>
     <w:p>
@@ -6498,29 +6439,16 @@
       <w:bookmarkStart w:id="13" w:name="_Toc517872480"/>
       <w:r>
         <w:lastRenderedPageBreak/>
-        <w:t xml:space="preserve">Java Server </w:t>
-      </w:r>
-      <w:proofErr w:type="spellStart"/>
-      <w:r>
-        <w:t>Faces</w:t>
+        <w:t>Java Server Faces</w:t>
       </w:r>
       <w:bookmarkEnd w:id="13"/>
-      <w:proofErr w:type="spellEnd"/>
-    </w:p>
-    <w:p>
-      <w:pPr>
-        <w:pStyle w:val="Tekstwiodcy"/>
-      </w:pPr>
-      <w:r>
-        <w:t xml:space="preserve">Java Server </w:t>
-      </w:r>
-      <w:proofErr w:type="spellStart"/>
-      <w:r>
-        <w:t>Faces</w:t>
-      </w:r>
-      <w:proofErr w:type="spellEnd"/>
-      <w:r>
-        <w:t xml:space="preserve"> (JSF) to technologia, która została opracowana w celu ułatwienia </w:t>
+    </w:p>
+    <w:p>
+      <w:pPr>
+        <w:pStyle w:val="Tekstwiodcy"/>
+      </w:pPr>
+      <w:r>
+        <w:t xml:space="preserve">Java Server Faces (JSF) to technologia, która została opracowana w celu ułatwienia </w:t>
       </w:r>
       <w:r>
         <w:t>tworzenia warstwy sieciowej i warstwy prezentacji w aplikacjach sieciowych. Jej główne założenia to uniezależnienie implementacji od wyboru języka, protokołów czy urządzeń klienckich. JSF zapewnia własne urządzenie renderujące, które może być używane przez poszczególne urządzenia klienckie, dzięki czemu programista może w łatwy sposób przygotować rozwiązania dla dużej grupy odbiorców.</w:t>
@@ -6593,19 +6521,11 @@
         </w:rPr>
       </w:pPr>
       <w:bookmarkStart w:id="14" w:name="_Toc517872514"/>
-      <w:proofErr w:type="spellStart"/>
       <w:r>
         <w:rPr>
           <w:lang w:val="en-US"/>
         </w:rPr>
-        <w:t>Rys</w:t>
-      </w:r>
-      <w:proofErr w:type="spellEnd"/>
-      <w:r>
-        <w:rPr>
-          <w:lang w:val="en-US"/>
-        </w:rPr>
-        <w:t xml:space="preserve">. </w:t>
+        <w:t xml:space="preserve">Rys. </w:t>
       </w:r>
       <w:r>
         <w:fldChar w:fldCharType="begin"/>
@@ -6652,27 +6572,10 @@
     <w:p>
       <w:pPr>
         <w:pStyle w:val="Tekstwiodcy"/>
-        <w:rPr>
-          <w:color w:val="FF0000"/>
-          <w:lang w:val="en-US"/>
-        </w:rPr>
-      </w:pPr>
-    </w:p>
-    <w:p>
-      <w:pPr>
-        <w:pStyle w:val="Tekstwiodcy"/>
         <w:ind w:firstLine="0"/>
       </w:pPr>
       <w:r>
-        <w:t xml:space="preserve">Cechy Java Server </w:t>
-      </w:r>
-      <w:proofErr w:type="spellStart"/>
-      <w:r>
-        <w:t>Faces</w:t>
-      </w:r>
-      <w:proofErr w:type="spellEnd"/>
-      <w:r>
-        <w:t>:</w:t>
+        <w:t>Cechy Java Server Faces:</w:t>
       </w:r>
     </w:p>
     <w:p>
@@ -6710,33 +6613,17 @@
           <w:lang w:val="en-US"/>
         </w:rPr>
       </w:pPr>
-      <w:proofErr w:type="spellStart"/>
       <w:r>
         <w:rPr>
           <w:lang w:val="en-US"/>
         </w:rPr>
-        <w:t>Użycie</w:t>
-      </w:r>
-      <w:proofErr w:type="spellEnd"/>
+        <w:t>Użycie wzorca MVC (Model View Controller)</w:t>
+      </w:r>
       <w:r>
         <w:rPr>
           <w:lang w:val="en-US"/>
         </w:rPr>
-        <w:t xml:space="preserve"> </w:t>
-      </w:r>
-      <w:proofErr w:type="spellStart"/>
-      <w:r>
-        <w:rPr>
-          <w:lang w:val="en-US"/>
-        </w:rPr>
-        <w:t>wzorca</w:t>
-      </w:r>
-      <w:proofErr w:type="spellEnd"/>
-      <w:r>
-        <w:rPr>
-          <w:lang w:val="en-US"/>
-        </w:rPr>
-        <w:t xml:space="preserve"> MVC (Model View Controller)</w:t>
+        <w:t>.</w:t>
       </w:r>
     </w:p>
     <w:p>
@@ -6769,26 +6656,10 @@
         <w:pStyle w:val="Tekstwiodcy"/>
       </w:pPr>
       <w:r>
-        <w:t>Wzorzec Model-</w:t>
-      </w:r>
-      <w:proofErr w:type="spellStart"/>
-      <w:r>
-        <w:t>View</w:t>
-      </w:r>
-      <w:proofErr w:type="spellEnd"/>
-      <w:r>
-        <w:t>-Controller jest już u</w:t>
-      </w:r>
-      <w:r>
-        <w:t xml:space="preserve">żywany od dłuższego czasu, ale wraz z rozpowszechnieniem </w:t>
-      </w:r>
-      <w:proofErr w:type="spellStart"/>
-      <w:r>
-        <w:t>internetu</w:t>
-      </w:r>
-      <w:proofErr w:type="spellEnd"/>
-      <w:r>
-        <w:t xml:space="preserve"> zwiększyła się jego popularność, a sam wzorzec ewoluował. Założenia wzorca prezentują się następująco:</w:t>
+        <w:t>Wzorzec Model-View-Controller jest już u</w:t>
+      </w:r>
+      <w:r>
+        <w:t>żywany od dłuższego czasu, ale wraz z rozpowszechnieniem internetu zwiększyła się jego popularność, a sam wzorzec ewoluował. Założenia wzorca prezentują się następująco:</w:t>
       </w:r>
     </w:p>
     <w:p>
@@ -6800,7 +6671,13 @@
         </w:numPr>
       </w:pPr>
       <w:r>
-        <w:t xml:space="preserve">Model – to opis lub reprezentacja danych. Nie są to właściwe dane. Model to pewnego rodzaju abstrakcja, pozwalająca na przykład na używanie wielu baz danych niezależnie od ich schematu. </w:t>
+        <w:t xml:space="preserve">Model – to opis lub reprezentacja danych. Nie są to właściwe dane. Model to pewnego rodzaju abstrakcja, </w:t>
+      </w:r>
+      <w:r>
+        <w:t>na przykład - pozwala na używanie wielu baz danych niezależnie od ich schematu</w:t>
+      </w:r>
+      <w:r>
+        <w:t xml:space="preserve">. </w:t>
       </w:r>
     </w:p>
     <w:p>
@@ -6812,15 +6689,13 @@
         </w:numPr>
       </w:pPr>
       <w:r>
-        <w:t>Widok (</w:t>
-      </w:r>
-      <w:proofErr w:type="spellStart"/>
-      <w:r>
-        <w:t>View</w:t>
-      </w:r>
-      <w:proofErr w:type="spellEnd"/>
-      <w:r>
-        <w:t>) – warstwa prezentacji, to co widzi użytkownik. Widok zapewnia również interfejs do przechwytywania danych wejściowych od użytkownika.</w:t>
+        <w:t xml:space="preserve">Widok (View) – </w:t>
+      </w:r>
+      <w:r>
+        <w:t>warstwa klienta, zawierająca formularze, które udostępnia się użytkownikowi aplikacji do wprowadzania i wyprowadzania danych użytkownika</w:t>
+      </w:r>
+      <w:r>
+        <w:t>.</w:t>
       </w:r>
     </w:p>
     <w:p>
@@ -6832,11 +6707,38 @@
         </w:numPr>
       </w:pPr>
       <w:r>
+        <w:t xml:space="preserve">Kontroler (Controller) – kontroluje przepływ informacji między modelem i widokiem. Decyduje o tym, jakie dane są wyciągane z bazy danych przez model i jakie dane są przekazywane do widoku. </w:t>
+      </w:r>
+      <w:r>
+        <w:t>Implementuje też logikę biznesową.</w:t>
+      </w:r>
+      <w:r>
+        <w:t xml:space="preserve"> </w:t>
+      </w:r>
+      <w:r>
+        <w:t>Kont</w:t>
+      </w:r>
+      <w:r>
+        <w:t>r</w:t>
+      </w:r>
+      <w:r>
+        <w:t>ole</w:t>
+      </w:r>
+      <w:r>
+        <w:t>r</w:t>
+      </w:r>
+      <w:r>
+        <w:t xml:space="preserve"> </w:t>
+      </w:r>
+      <w:r>
         <w:lastRenderedPageBreak/>
-        <w:t xml:space="preserve">Kontroler (Controller) – kontroluje przepływ informacji między modelem i widokiem. Decyduje o tym, jakie dane są wyciągane z bazy danych przez model i jakie dane są przekazywane do widoku. </w:t>
-      </w:r>
-      <w:r>
-        <w:t>Implementuje też logikę biznesową.</w:t>
+        <w:t>może składać się z komponentów</w:t>
+      </w:r>
+      <w:r>
+        <w:t xml:space="preserve"> typu Managed Bean do tworzenia danych widoku oraz kontrolerów typu EJB do realizacji logiki biznesowej na modelu danych</w:t>
+      </w:r>
+      <w:r>
+        <w:t>.</w:t>
       </w:r>
     </w:p>
     <w:p>
@@ -6946,18 +6848,10 @@
         <w:pStyle w:val="Tekstwiodcy"/>
       </w:pPr>
       <w:r>
-        <w:t>Warstwa biznesowa to warstwa, w kt</w:t>
-      </w:r>
-      <w:r>
-        <w:t xml:space="preserve">órej odbywa się większość przetwarzania danych biznesowych. Jest w tym zawarta cała logika biznesowa, a także takie funkcjonalności jak transakcje czy usługi. W przypadku aplikacji na platformie Java EE warstwa ta składa się najczęściej z Enterprise Java </w:t>
-      </w:r>
-      <w:proofErr w:type="spellStart"/>
-      <w:r>
-        <w:t>Beans</w:t>
-      </w:r>
-      <w:proofErr w:type="spellEnd"/>
-      <w:r>
-        <w:t xml:space="preserve"> (EJB).</w:t>
+        <w:t xml:space="preserve">Warstwa biznesowa </w:t>
+      </w:r>
+      <w:r>
+        <w:t>służy do przetwarzania danych biznesowych. Jest w niej zawarta cała logika biznesowa, a także takie funkcjonalności jak transakcje czy usługi internetowe. W przypadku aplikacji na platformie Java EE warstwa ta składa z komponentów typu Enterprise Java Beans (EJB).</w:t>
       </w:r>
     </w:p>
     <w:p>
@@ -7074,19 +6968,46 @@
         <w:pStyle w:val="Tekstwiodcy"/>
       </w:pPr>
       <w:r>
-        <w:t xml:space="preserve">Z punktu widzenia wielowarstwowej aplikacji internetowej najważniejszą funkcjonalnością platformy Java EE są Enterprise Java </w:t>
-      </w:r>
-      <w:proofErr w:type="spellStart"/>
-      <w:r>
-        <w:t>Beans</w:t>
-      </w:r>
-      <w:proofErr w:type="spellEnd"/>
-      <w:r>
-        <w:t xml:space="preserve"> (EJB). </w:t>
-      </w:r>
-      <w:r>
-        <w:t xml:space="preserve">Są to komponenty działające po stronie serwera aplikacji zawierające logikę biznesową. Wykorzystuje się je głównie do budowania złożonych aplikacji. Jest tak dlatego, że EJB pozwalają na łatwą rozbudowę programu, a także na jego rozproszenie. Same EJB są uruchamiane w tzw. kontenerach EJB, które zapewniają użytkownikowi szereg usług już na początku, bez potrzeby ich implementacji. Do tego typu usług można zaliczyć na przykład obsługę transakcji czy bezpieczeństwo. </w:t>
-      </w:r>
+        <w:t xml:space="preserve">Z punktu widzenia wielowarstwowej aplikacji </w:t>
+      </w:r>
+      <w:r>
+        <w:t>najważniejszą funkc</w:t>
+      </w:r>
+      <w:r>
+        <w:t>jonalność platformy Java EE wykonują komponenty typu</w:t>
+      </w:r>
+      <w:r>
+        <w:t xml:space="preserve"> Enterprise Java Beans (EJB). Są to komponenty działające po stronie serwera aplikacji</w:t>
+      </w:r>
+      <w:r>
+        <w:t>,</w:t>
+      </w:r>
+      <w:r>
+        <w:t xml:space="preserve"> zawierające logikę biznesową. Wykorzystuje się je głównie do budowania złożonych aplikacji. Jest tak dlatego, że </w:t>
+      </w:r>
+      <w:r>
+        <w:t xml:space="preserve">komponenty typu </w:t>
+      </w:r>
+      <w:r>
+        <w:t>EJB pozwalają na łatwą rozbudowę programu, a także na jego rozproszenie. Same EJB są uruchamiane w tzw. kontenerach EJB, które zapewniają użytkownikowi szereg usług już na początku, bez potrzeby ich implementacji. Do</w:t>
+      </w:r>
+      <w:r>
+        <w:t xml:space="preserve"> tego typu usług można zaliczyć</w:t>
+      </w:r>
+      <w:r>
+        <w:t xml:space="preserve"> obsługę transakcji czy</w:t>
+      </w:r>
+      <w:r>
+        <w:t xml:space="preserve"> też bezpieczeństwa aplikacji</w:t>
+      </w:r>
+      <w:r>
+        <w:t xml:space="preserve">. </w:t>
+      </w:r>
+    </w:p>
+    <w:p>
+      <w:pPr>
+        <w:pStyle w:val="Tekstwiodcy"/>
+      </w:pPr>
     </w:p>
     <w:p>
       <w:pPr>
@@ -7099,6 +7020,7 @@
           <w:noProof/>
           <w:color w:val="FF0000"/>
         </w:rPr>
+        <w:lastRenderedPageBreak/>
         <w:drawing>
           <wp:inline distT="0" distB="0" distL="0" distR="0" wp14:anchorId="14C6915E" wp14:editId="0573F4B0">
             <wp:extent cx="2223040" cy="1552354"/>
@@ -7179,8 +7101,19 @@
         <w:pStyle w:val="Tekstwiodcy"/>
       </w:pPr>
       <w:r>
-        <w:lastRenderedPageBreak/>
-        <w:t>W przypadku systemu dla przedsiębiorstwa handlowego EJB jest dobrym wyborem z kilku powodów:</w:t>
+        <w:t xml:space="preserve">W przypadku systemu </w:t>
+      </w:r>
+      <w:r>
+        <w:t>do obsługi</w:t>
+      </w:r>
+      <w:r>
+        <w:t xml:space="preserve"> przedsiębiorstwa handlowego </w:t>
+      </w:r>
+      <w:r>
+        <w:t xml:space="preserve">komponent </w:t>
+      </w:r>
+      <w:r>
+        <w:t>EJB jest dobrym wyborem z kilku powodów:</w:t>
       </w:r>
     </w:p>
     <w:p>
@@ -7192,7 +7125,10 @@
         </w:numPr>
       </w:pPr>
       <w:r>
-        <w:t>Pozwala na obsługę różnego typu klientów</w:t>
+        <w:t>p</w:t>
+      </w:r>
+      <w:r>
+        <w:t>ozwala na obsługę różnego typu klientów</w:t>
       </w:r>
     </w:p>
     <w:p>
@@ -7204,7 +7140,10 @@
         </w:numPr>
       </w:pPr>
       <w:r>
-        <w:t>Aplikacje oparte na EJB są skalowalne</w:t>
+        <w:t>aplikacje</w:t>
+      </w:r>
+      <w:r>
+        <w:t xml:space="preserve"> są skalowalne</w:t>
       </w:r>
     </w:p>
     <w:p>
@@ -7216,76 +7155,57 @@
         </w:numPr>
       </w:pPr>
       <w:r>
-        <w:t>Pozwala na zaawansowane przetwarzanie transakcyjne</w:t>
-      </w:r>
-    </w:p>
-    <w:p>
-      <w:pPr>
-        <w:pStyle w:val="Tekstwiodcy"/>
-      </w:pPr>
-      <w:r>
-        <w:t>EJB wyróżnia dwa typy komponentów – Sesyjne (</w:t>
-      </w:r>
-      <w:proofErr w:type="spellStart"/>
-      <w:r>
-        <w:t>Session</w:t>
-      </w:r>
-      <w:proofErr w:type="spellEnd"/>
-      <w:r>
-        <w:t xml:space="preserve"> </w:t>
-      </w:r>
-      <w:proofErr w:type="spellStart"/>
-      <w:r>
-        <w:t>Beans</w:t>
-      </w:r>
-      <w:proofErr w:type="spellEnd"/>
-      <w:r>
-        <w:t xml:space="preserve">) i </w:t>
-      </w:r>
-      <w:proofErr w:type="spellStart"/>
-      <w:r>
-        <w:t>Komunikatowe</w:t>
-      </w:r>
-      <w:proofErr w:type="spellEnd"/>
-      <w:r>
-        <w:t xml:space="preserve"> (Message-</w:t>
-      </w:r>
-      <w:proofErr w:type="spellStart"/>
-      <w:r>
-        <w:t>Driven</w:t>
-      </w:r>
-      <w:proofErr w:type="spellEnd"/>
-      <w:r>
-        <w:t xml:space="preserve"> </w:t>
-      </w:r>
-      <w:proofErr w:type="spellStart"/>
-      <w:r>
-        <w:t>Beans</w:t>
-      </w:r>
-      <w:proofErr w:type="spellEnd"/>
-      <w:r>
-        <w:t>). Oba typy są użyteczne w projektowaniu wielowarstwowej rozproszonej aplikacji internetowej.</w:t>
-      </w:r>
+        <w:t>p</w:t>
+      </w:r>
+      <w:r>
+        <w:t>ozwala na zaawansowane przetwarzanie transakcyjne</w:t>
+      </w:r>
+    </w:p>
+    <w:p>
+      <w:pPr>
+        <w:pStyle w:val="Tekstwiodcy"/>
+      </w:pPr>
+      <w:r>
+        <w:t xml:space="preserve">Komponenty typu </w:t>
+      </w:r>
+      <w:r>
+        <w:t xml:space="preserve">EJB </w:t>
+      </w:r>
+      <w:r>
+        <w:t>dzielą się na</w:t>
+      </w:r>
+      <w:r>
+        <w:t xml:space="preserve"> dwa typy komponentów – Sesyjne (Session Beans) i Komunikatowe (Message-Driven Beans). Oba typy są </w:t>
+      </w:r>
+      <w:r>
+        <w:t>przydatne</w:t>
+      </w:r>
+      <w:r>
+        <w:t xml:space="preserve"> w projektowaniu wielowarstwowej rozproszonej aplikacji internetowej.</w:t>
+      </w:r>
+    </w:p>
+    <w:p>
+      <w:pPr>
+        <w:pStyle w:val="Tekstwiodcy"/>
+      </w:pPr>
     </w:p>
     <w:p>
       <w:pPr>
         <w:pStyle w:val="NrNagwek4"/>
       </w:pPr>
-      <w:proofErr w:type="spellStart"/>
-      <w:r>
-        <w:t>Session</w:t>
-      </w:r>
-      <w:proofErr w:type="spellEnd"/>
-      <w:r>
-        <w:t xml:space="preserve"> Bean</w:t>
-      </w:r>
-    </w:p>
-    <w:p>
-      <w:pPr>
-        <w:pStyle w:val="Tekstwiodcy"/>
-      </w:pPr>
-      <w:r>
-        <w:t>Ziarenka sesyjne mają za zadanie wykonać konkretną czynność dla klienta. Nie są współdzielone, a ich stan nie wykracza poza daną sesję, a co za tym idzie nie jest reprezentowany w warstwie danych (np. w bazie danych). Wyszczególnia się dwa podtypy ziarenek sesyjnych:</w:t>
+      <w:r>
+        <w:t>Session Bean</w:t>
+      </w:r>
+    </w:p>
+    <w:p>
+      <w:pPr>
+        <w:pStyle w:val="Tekstwiodcy"/>
+      </w:pPr>
+      <w:r>
+        <w:t xml:space="preserve">Ziarenka sesyjne mają za zadanie wykonać konkretną </w:t>
+      </w:r>
+      <w:r>
+        <w:t>czynność logiki biznesowej. Nie są współdzielone, a ich stan nie wykracza poza daną sesję, a co za tym idzie, nie jest reprezentowany w warstwie danych (np. w bazie danych). Wyszczególnia się trzy podtypy ziarenek sesyjnych:</w:t>
       </w:r>
     </w:p>
     <w:p>
@@ -7299,13 +7219,20 @@
       <w:r>
         <w:t>Stanowe (</w:t>
       </w:r>
-      <w:proofErr w:type="spellStart"/>
-      <w:r>
-        <w:t>stateful</w:t>
-      </w:r>
-      <w:proofErr w:type="spellEnd"/>
-      <w:r>
-        <w:t>) – to ziarenka, które reprezentują stan sesji z konkretnym klientem. Zapisywane są w nich informacje dotyczące działań i zapytań klienta (np. klient nie musi za każdym razem pobierać listy przedmiotów, bo ta jest zapisana w ziarenku).</w:t>
+      <w:r>
+        <w:t>S</w:t>
+      </w:r>
+      <w:r>
+        <w:t xml:space="preserve">tateful) – </w:t>
+      </w:r>
+      <w:r>
+        <w:t xml:space="preserve">są to </w:t>
+      </w:r>
+      <w:r>
+        <w:t>k</w:t>
+      </w:r>
+      <w:r>
+        <w:t>omponenty, które reprezentują stan sesji z konkretnym klientem. Zapisywane są w nich informacje dotyczące działań i zapytań klienta (np. klient nie musi za każdym razem pobierać listy przedmiotów, bo ta jest zapisana w komponencie).</w:t>
       </w:r>
     </w:p>
     <w:p>
@@ -7319,21 +7246,62 @@
       <w:r>
         <w:t>Bezstanowe (</w:t>
       </w:r>
-      <w:proofErr w:type="spellStart"/>
-      <w:r>
-        <w:t>stateless</w:t>
-      </w:r>
-      <w:proofErr w:type="spellEnd"/>
-      <w:r>
-        <w:t xml:space="preserve">) – ziarenka używane głównie do wykonywania metod logiki biznesowej (np. web </w:t>
-      </w:r>
-      <w:proofErr w:type="spellStart"/>
-      <w:r>
-        <w:t>service’y</w:t>
-      </w:r>
-      <w:proofErr w:type="spellEnd"/>
-      <w:r>
-        <w:t xml:space="preserve">) </w:t>
+      <w:r>
+        <w:t>S</w:t>
+      </w:r>
+      <w:r>
+        <w:t xml:space="preserve">tateless) – </w:t>
+      </w:r>
+      <w:r>
+        <w:t>skalowalne komponenty używane głównie do wykonywania metod logiki biznesowej (np. web services). Wyniki te są wsp</w:t>
+      </w:r>
+      <w:r>
+        <w:t>ó</w:t>
+      </w:r>
+      <w:r>
+        <w:t>łdzi</w:t>
+      </w:r>
+      <w:r>
+        <w:t>elo</w:t>
+      </w:r>
+      <w:r>
+        <w:t>ne przez wiele aplikacji klienta (int</w:t>
+      </w:r>
+      <w:r>
+        <w:t>e</w:t>
+      </w:r>
+      <w:r>
+        <w:t>rnetowe i desktopowe)</w:t>
+      </w:r>
+    </w:p>
+    <w:p>
+      <w:pPr>
+        <w:pStyle w:val="Tekstwiodcy"/>
+        <w:numPr>
+          <w:ilvl w:val="0"/>
+          <w:numId w:val="11"/>
+        </w:numPr>
+      </w:pPr>
+      <w:r>
+        <w:t>Singleton – bezstanowy komponent używany głównie do wykonywania wspó</w:t>
+      </w:r>
+      <w:r>
+        <w:t>ł</w:t>
+      </w:r>
+      <w:r>
+        <w:t>dzielonych metod logiki biznesowej (np. web services). Jest mniej skalowalnym komponentem w poró</w:t>
+      </w:r>
+      <w:r>
+        <w:t>wnaniu z kompo</w:t>
+      </w:r>
+      <w:r>
+        <w:t>nente</w:t>
+      </w:r>
+      <w:r>
+        <w:t>m</w:t>
+      </w:r>
+      <w:r>
+        <w:t>, typu Stateless</w:t>
       </w:r>
     </w:p>
     <w:p>
@@ -7347,6 +7315,7 @@
         <w:rPr>
           <w:noProof/>
         </w:rPr>
+        <w:lastRenderedPageBreak/>
         <w:drawing>
           <wp:inline distT="0" distB="0" distL="0" distR="0" wp14:anchorId="10BB68E5" wp14:editId="00B3D85C">
             <wp:extent cx="5601482" cy="1705213"/>
@@ -7427,7 +7396,6 @@
         <w:rPr>
           <w:noProof/>
         </w:rPr>
-        <w:lastRenderedPageBreak/>
         <w:drawing>
           <wp:inline distT="0" distB="0" distL="0" distR="0" wp14:anchorId="1ABE803B" wp14:editId="194A1ACC">
             <wp:extent cx="5753903" cy="3477110"/>
@@ -7505,39 +7473,33 @@
         <w:pStyle w:val="NrNagwek4"/>
       </w:pPr>
       <w:r>
-        <w:t>Message-</w:t>
-      </w:r>
-      <w:proofErr w:type="spellStart"/>
-      <w:r>
-        <w:t>Driven</w:t>
-      </w:r>
-      <w:proofErr w:type="spellEnd"/>
-      <w:r>
-        <w:t xml:space="preserve"> Bean</w:t>
-      </w:r>
-    </w:p>
-    <w:p>
-      <w:pPr>
-        <w:pStyle w:val="Tekstwiodcy"/>
-      </w:pPr>
-      <w:r>
-        <w:t xml:space="preserve">Ziarenka </w:t>
-      </w:r>
-      <w:proofErr w:type="spellStart"/>
-      <w:r>
-        <w:t>komunikatowe</w:t>
-      </w:r>
-      <w:proofErr w:type="spellEnd"/>
-      <w:r>
-        <w:t xml:space="preserve"> pozwalają na asynchroniczną obsługę komunikatów/wiadomości. Najczęściej są to wiadomości w technologii JMS (o której więcej w kolejnym podrozdziale). Charakterystyczne dla Message-</w:t>
-      </w:r>
-      <w:proofErr w:type="spellStart"/>
-      <w:r>
-        <w:t>driven</w:t>
-      </w:r>
-      <w:proofErr w:type="spellEnd"/>
-      <w:r>
-        <w:t xml:space="preserve"> Beanów (MDB) jest to, że klienci nie odwołują się do nich bezpośrednio, a właśnie za pomocą różnego rodzaju wiadomości. Główne cechy MDB to:</w:t>
+        <w:t>Message-Driven Bean</w:t>
+      </w:r>
+    </w:p>
+    <w:p>
+      <w:pPr>
+        <w:pStyle w:val="Tekstwiodcy"/>
+      </w:pPr>
+      <w:r>
+        <w:t>Komponenty</w:t>
+      </w:r>
+      <w:r>
+        <w:t xml:space="preserve"> komunikatowe pozwalają na asynchroniczną obsługę komunikatów/wiadomości. Najczęściej są to wiadomości w technologii JMS (</w:t>
+      </w:r>
+      <w:r>
+        <w:t>której poświęcony jest kolejny podrozdział</w:t>
+      </w:r>
+      <w:r>
+        <w:t xml:space="preserve">). Charakterystyczne dla </w:t>
+      </w:r>
+      <w:r>
+        <w:t xml:space="preserve">komponentów typu </w:t>
+      </w:r>
+      <w:r>
+        <w:t>Message-driven Bean</w:t>
+      </w:r>
+      <w:r>
+        <w:t xml:space="preserve"> (MDB) jest to, że klienci nie odwołują się do nich bezpośrednio, a właśnie za pomocą różnego rodzaju wiadomości. Główne cechy MDB to:</w:t>
       </w:r>
     </w:p>
     <w:p>
@@ -7585,6 +7547,7 @@
         </w:numPr>
       </w:pPr>
       <w:r>
+        <w:lastRenderedPageBreak/>
         <w:t>Nie reprezentują danych w bazie danych, ale mogę ją edytować</w:t>
       </w:r>
     </w:p>
@@ -7603,16 +7566,7 @@
     <w:p>
       <w:pPr>
         <w:pStyle w:val="Tekstwiodcy"/>
-      </w:pPr>
-    </w:p>
-    <w:p>
-      <w:pPr>
-        <w:pStyle w:val="Tekstwiodcy"/>
-      </w:pPr>
-    </w:p>
-    <w:p>
-      <w:pPr>
-        <w:pStyle w:val="Tekstwiodcy"/>
+        <w:ind w:firstLine="0"/>
       </w:pPr>
     </w:p>
     <w:p>
@@ -7620,67 +7574,39 @@
         <w:pStyle w:val="NrNagwek4"/>
       </w:pPr>
       <w:r>
-        <w:t>Wstrzykiwanie zależności (</w:t>
-      </w:r>
-      <w:proofErr w:type="spellStart"/>
-      <w:r>
-        <w:t>Dependency</w:t>
-      </w:r>
-      <w:proofErr w:type="spellEnd"/>
-      <w:r>
-        <w:t xml:space="preserve"> </w:t>
-      </w:r>
-      <w:proofErr w:type="spellStart"/>
-      <w:r>
-        <w:t>Injection</w:t>
-      </w:r>
-      <w:proofErr w:type="spellEnd"/>
-      <w:r>
-        <w:t>)</w:t>
-      </w:r>
-    </w:p>
-    <w:p>
-      <w:pPr>
-        <w:pStyle w:val="Tekstwiodcy"/>
-      </w:pPr>
-      <w:r>
-        <w:t>Wstrzykiwanie zależności jest częścią funkcjonalności Java EE zwanej w skrócie CDI (</w:t>
-      </w:r>
-      <w:proofErr w:type="spellStart"/>
-      <w:r>
-        <w:t>Context</w:t>
-      </w:r>
-      <w:proofErr w:type="spellEnd"/>
-      <w:r>
-        <w:t xml:space="preserve"> and </w:t>
-      </w:r>
-      <w:proofErr w:type="spellStart"/>
-      <w:r>
-        <w:t>Dependency</w:t>
-      </w:r>
-      <w:proofErr w:type="spellEnd"/>
-      <w:r>
-        <w:t xml:space="preserve"> </w:t>
-      </w:r>
-      <w:proofErr w:type="spellStart"/>
-      <w:r>
-        <w:t>Injection</w:t>
-      </w:r>
-      <w:proofErr w:type="spellEnd"/>
-      <w:r>
-        <w:t xml:space="preserve">). Pozwala ono na efektywne i optymalne użycie zasobów </w:t>
-      </w:r>
-      <w:r>
-        <w:lastRenderedPageBreak/>
-        <w:t xml:space="preserve">przez aplikację </w:t>
-      </w:r>
-      <w:proofErr w:type="gramStart"/>
-      <w:r>
-        <w:t>poprzez  „</w:t>
-      </w:r>
-      <w:proofErr w:type="gramEnd"/>
-      <w:r>
-        <w:t xml:space="preserve">wstrzyknięcie” do danego komponentu referencji do zasobów czy serwisów. Dzięki temu aplikacja nie musi ich za każdym razem tworzyć czy wyszukiwać – są dostępne od razu. </w:t>
+        <w:t>Wstrzykiwanie zależności (Dependency Injection)</w:t>
+      </w:r>
+    </w:p>
+    <w:p>
+      <w:pPr>
+        <w:pStyle w:val="Tekstwiodcy"/>
+      </w:pPr>
+      <w:r>
+        <w:t>Wstrzykiwanie zależności jest częścią funkcjonalności Java EE</w:t>
+      </w:r>
+      <w:r>
+        <w:t>,</w:t>
+      </w:r>
+      <w:r>
+        <w:t xml:space="preserve"> zwan</w:t>
+      </w:r>
+      <w:r>
+        <w:t>ą</w:t>
+      </w:r>
+      <w:r>
+        <w:t xml:space="preserve"> w skrócie CDI (Context and Dependency Injection). Pozwala ono na efektywne i optymalne użycie zasobów przez aplikację poprzez  „wstrzyknięcie” do danego komponentu referencji do zasobów</w:t>
+      </w:r>
+      <w:r>
+        <w:t>,</w:t>
+      </w:r>
+      <w:r>
+        <w:t xml:space="preserve"> czy serwisów. Dzięki temu aplikacja nie musi ich za każdym razem tworzyć</w:t>
+      </w:r>
+      <w:r>
+        <w:t>,</w:t>
+      </w:r>
+      <w:r>
+        <w:t xml:space="preserve"> czy wyszukiwać – są dostępne od razu. </w:t>
       </w:r>
     </w:p>
     <w:p>
@@ -7691,50 +7617,40 @@
         </w:rPr>
       </w:pPr>
       <w:bookmarkStart w:id="23" w:name="_Toc517872484"/>
-      <w:proofErr w:type="spellStart"/>
       <w:r>
         <w:rPr>
           <w:lang w:val="en-US"/>
         </w:rPr>
-        <w:t>Warstwa</w:t>
-      </w:r>
-      <w:proofErr w:type="spellEnd"/>
-      <w:r>
+        <w:t>Warstwa integracji</w:t>
+      </w:r>
+      <w:bookmarkEnd w:id="23"/>
+    </w:p>
+    <w:p>
+      <w:pPr>
+        <w:pStyle w:val="Tekstwiodcy"/>
+      </w:pPr>
+      <w:r>
+        <w:t xml:space="preserve">Warstwa integracji odpowiada za odpowiednie przygotowanie danych dla warstwy </w:t>
+      </w:r>
+      <w:r>
+        <w:t>typu EIS (Enterprise Information System, np. baza danych, inne aplikacje – rys. 4)</w:t>
+      </w:r>
+      <w:r>
+        <w:t xml:space="preserve">. Jest tutaj dokonywane nie tylko mapowanie struktur danych aplikacji na bazodanowe, ale również odbywa się tutaj komunikacja z innymi serwerami czy bazami danych. Integracja może przebiegać synchronicznie lub asynchronicznie. </w:t>
+      </w:r>
+    </w:p>
+    <w:p>
+      <w:pPr>
+        <w:pStyle w:val="NrNagwek3"/>
         <w:rPr>
           <w:lang w:val="en-US"/>
         </w:rPr>
-        <w:t xml:space="preserve"> </w:t>
-      </w:r>
-      <w:proofErr w:type="spellStart"/>
+      </w:pPr>
+      <w:bookmarkStart w:id="24" w:name="_Toc517872485"/>
       <w:r>
         <w:rPr>
           <w:lang w:val="en-US"/>
         </w:rPr>
-        <w:t>integracji</w:t>
-      </w:r>
-      <w:bookmarkEnd w:id="23"/>
-      <w:proofErr w:type="spellEnd"/>
-    </w:p>
-    <w:p>
-      <w:pPr>
-        <w:pStyle w:val="Tekstwiodcy"/>
-      </w:pPr>
-      <w:r>
-        <w:t xml:space="preserve">Warstwa integracji odpowiada za odpowiednie przygotowanie danych dla warstwy danych. Jest tutaj dokonywane nie tylko mapowanie struktur danych aplikacji na bazodanowe, ale również odbywa się tutaj komunikacja z innymi serwerami czy bazami danych. Integracja może przebiegać synchronicznie lub asynchronicznie. </w:t>
-      </w:r>
-    </w:p>
-    <w:p>
-      <w:pPr>
-        <w:pStyle w:val="NrNagwek3"/>
-        <w:rPr>
-          <w:lang w:val="en-US"/>
-        </w:rPr>
-      </w:pPr>
-      <w:bookmarkStart w:id="24" w:name="_Toc517872485"/>
-      <w:r>
-        <w:rPr>
-          <w:lang w:val="en-US"/>
-        </w:rPr>
         <w:t>Java Messaging Service</w:t>
       </w:r>
       <w:bookmarkEnd w:id="24"/>
@@ -7744,7 +7660,13 @@
         <w:pStyle w:val="Tekstwiodcy"/>
       </w:pPr>
       <w:r>
-        <w:t>Java Messaging Service (JMS) to API pozwalające na tworzenie, wysyłanie, odbiór I odczyt wiadomości. Jest to tak naprawdę zestaw interfejsów ułatwiających programiście nawiązanie kontaktu z innymi implementacjami</w:t>
+        <w:t xml:space="preserve">Java Messaging Service (JMS) to API pozwalające na tworzenie, wysyłanie, odbiór </w:t>
+      </w:r>
+      <w:r>
+        <w:t>i</w:t>
+      </w:r>
+      <w:r>
+        <w:t xml:space="preserve"> odczyt wiadomości. Jest to tak naprawdę zestaw interfejsów ułatwiających programiście nawiązanie kontaktu z innymi implementacjami</w:t>
       </w:r>
       <w:r>
         <w:t>.</w:t>
@@ -7762,23 +7684,7 @@
         </w:numPr>
       </w:pPr>
       <w:r>
-        <w:t>Luźne powiązanie (</w:t>
-      </w:r>
-      <w:proofErr w:type="spellStart"/>
-      <w:r>
-        <w:t>loose</w:t>
-      </w:r>
-      <w:proofErr w:type="spellEnd"/>
-      <w:r>
-        <w:t xml:space="preserve"> </w:t>
-      </w:r>
-      <w:proofErr w:type="spellStart"/>
-      <w:r>
-        <w:t>coupling</w:t>
-      </w:r>
-      <w:proofErr w:type="spellEnd"/>
-      <w:r>
-        <w:t>) – API jest odporne na awarie po którejś ze stron komunikacji</w:t>
+        <w:t>Luźne powiązanie (loose coupling) – API jest odporne na awarie po którejś ze stron komunikacji</w:t>
       </w:r>
     </w:p>
     <w:p>
@@ -7802,15 +7708,7 @@
         </w:numPr>
       </w:pPr>
       <w:r>
-        <w:t xml:space="preserve">Niezawodność, pewność – JMS </w:t>
-      </w:r>
-      <w:proofErr w:type="gramStart"/>
-      <w:r>
-        <w:t>zapewnia</w:t>
-      </w:r>
-      <w:proofErr w:type="gramEnd"/>
-      <w:r>
-        <w:t xml:space="preserve"> że dana wiadomość jest dostarczona do miejsca docelowego raz i tylko raz. </w:t>
+        <w:t xml:space="preserve">Niezawodność, pewność – JMS zapewnia że dana wiadomość jest dostarczona do miejsca docelowego tylko raz. </w:t>
       </w:r>
     </w:p>
     <w:p>
@@ -7819,23 +7717,7 @@
         <w:ind w:firstLine="0"/>
       </w:pPr>
       <w:r>
-        <w:t>Wiadomości w JMS mogą być wysyłane do miejsc docelowych dwóch typów: kolejki (Queue) i wątku (</w:t>
-      </w:r>
-      <w:proofErr w:type="spellStart"/>
-      <w:r>
-        <w:t>Topic</w:t>
-      </w:r>
-      <w:proofErr w:type="spellEnd"/>
-      <w:r>
-        <w:t>). Architektura systemu korzystającego z JMS składa się z dostawcy JMS (</w:t>
-      </w:r>
-      <w:proofErr w:type="spellStart"/>
-      <w:r>
-        <w:t>providera</w:t>
-      </w:r>
-      <w:proofErr w:type="spellEnd"/>
-      <w:r>
-        <w:t>), klientów JMS, wiadomości i administrowanych obiektów.</w:t>
+        <w:t>Wiadomości w JMS mogą być wysyłane do miejsc docelowych dwóch typów: kolejki (Queue) i wątku (Topic). Architektura systemu korzystającego z JMS składa się z dostawcy JMS (providera), klientów JMS, wiadomości i administrowanych obiektów.</w:t>
       </w:r>
     </w:p>
     <w:p>
@@ -7849,6 +7731,7 @@
         <w:rPr>
           <w:noProof/>
         </w:rPr>
+        <w:lastRenderedPageBreak/>
         <w:drawing>
           <wp:inline distT="0" distB="0" distL="0" distR="0" wp14:anchorId="4C6789EC" wp14:editId="1FCB9041">
             <wp:extent cx="4816549" cy="2280778"/>
@@ -7926,7 +7809,6 @@
         <w:pStyle w:val="NrNagwek4"/>
       </w:pPr>
       <w:r>
-        <w:lastRenderedPageBreak/>
         <w:t>Kolejka (Queue)</w:t>
       </w:r>
     </w:p>
@@ -7935,23 +7817,7 @@
         <w:pStyle w:val="Tekstwiodcy"/>
       </w:pPr>
       <w:r>
-        <w:t>Kolejka to przykład domeny wiadomości typu punkt-punkt (</w:t>
-      </w:r>
-      <w:proofErr w:type="spellStart"/>
-      <w:r>
-        <w:t>point-to-point</w:t>
-      </w:r>
-      <w:proofErr w:type="spellEnd"/>
-      <w:r>
-        <w:t xml:space="preserve">, PTP). Charakteryzuje się ona tym, że każda wiadomość ma konkretnego adresata, a kolejka przetrzymuje </w:t>
-      </w:r>
-      <w:proofErr w:type="gramStart"/>
-      <w:r>
-        <w:t>wiadomości</w:t>
-      </w:r>
-      <w:proofErr w:type="gramEnd"/>
-      <w:r>
-        <w:t xml:space="preserve"> dopóki odbiorca ich nie odczyta. Odbiorca wysyła też potwierdzenie przetworzenia wiadomości.</w:t>
+        <w:t>Kolejka to przykład domeny wiadomości typu punkt-punkt (point-to-point, PTP). Charakteryzuje się ona tym, że każda wiadomość ma konkretnego adresata, a kolejka przetrzymuje wiadomości dopóki odbiorca ich nie odczyta. Odbiorca wysyła też potwierdzenie przetworzenia wiadomości.</w:t>
       </w:r>
     </w:p>
     <w:p>
@@ -8045,50 +7911,25 @@
         <w:pStyle w:val="NrNagwek4"/>
       </w:pPr>
       <w:r>
-        <w:t>Wątek (</w:t>
-      </w:r>
-      <w:proofErr w:type="spellStart"/>
-      <w:r>
-        <w:t>Topic</w:t>
-      </w:r>
-      <w:proofErr w:type="spellEnd"/>
-      <w:r>
-        <w:t>)</w:t>
-      </w:r>
-    </w:p>
-    <w:p>
-      <w:pPr>
-        <w:pStyle w:val="Tekstwiodcy"/>
-      </w:pPr>
-      <w:r>
-        <w:t>Wątek reprezentuje sposób przetwarzania wiadomości zwany publikuj/subskrybuj (</w:t>
-      </w:r>
-      <w:proofErr w:type="spellStart"/>
-      <w:r>
-        <w:t>publish</w:t>
-      </w:r>
-      <w:proofErr w:type="spellEnd"/>
-      <w:r>
-        <w:t>/</w:t>
-      </w:r>
-      <w:proofErr w:type="spellStart"/>
-      <w:r>
-        <w:t>subscribe</w:t>
-      </w:r>
-      <w:proofErr w:type="spellEnd"/>
-      <w:r>
-        <w:t>, pub/</w:t>
-      </w:r>
-      <w:proofErr w:type="spellStart"/>
-      <w:r>
-        <w:t>sub</w:t>
-      </w:r>
-      <w:proofErr w:type="spellEnd"/>
-      <w:r>
-        <w:t>)</w:t>
-      </w:r>
-      <w:r>
-        <w:t xml:space="preserve">. Jest to swego rodzaju tablica ogłoszeń. Wiadomości wysłane na wątek są rozsyłane do wszystkich aktualnie subskrybujących użytkowników, a więc każda wiadomość może mieć więcej niż jednego odbiorcę. Co jest ważne, nadawca i odbiorcą są połączeni zależnością czasową – jeśli konsument zasubskrybuje wątek po wysłaniu przez nadawcę wiadomości – wiadomości tej nie otrzyma. </w:t>
+        <w:lastRenderedPageBreak/>
+        <w:t>Wątek (Topic)</w:t>
+      </w:r>
+    </w:p>
+    <w:p>
+      <w:pPr>
+        <w:pStyle w:val="Tekstwiodcy"/>
+      </w:pPr>
+      <w:r>
+        <w:t>Wątek reprezentuje sposób przetwarzania wiadomości zwany publikuj/subskrybuj (publish/subscribe, pub/sub)</w:t>
+      </w:r>
+      <w:r>
+        <w:t xml:space="preserve">. Jest to swego rodzaju tablica ogłoszeń. Wiadomości wysłane na wątek są rozsyłane do wszystkich aktualnie subskrybujących użytkowników, a więc każda wiadomość może mieć więcej niż jednego odbiorcę. Co jest ważne, nadawca i odbiorcą są połączeni zależnością czasową – jeśli konsument </w:t>
+      </w:r>
+      <w:r>
+        <w:t>subskrybuje</w:t>
+      </w:r>
+      <w:r>
+        <w:t xml:space="preserve"> wątek po wysłaniu przez nadawcę wiadomości – wiadomości tej nie otrzyma. </w:t>
       </w:r>
     </w:p>
     <w:p>
@@ -8101,7 +7942,6 @@
         <w:rPr>
           <w:noProof/>
         </w:rPr>
-        <w:lastRenderedPageBreak/>
         <w:drawing>
           <wp:inline distT="0" distB="0" distL="0" distR="0" wp14:anchorId="3390F9C2" wp14:editId="59FDFDBD">
             <wp:extent cx="5411972" cy="2437564"/>
@@ -8170,23 +8010,11 @@
         <w:fldChar w:fldCharType="end"/>
       </w:r>
       <w:r>
-        <w:t xml:space="preserve">. Architektura </w:t>
-      </w:r>
-      <w:proofErr w:type="spellStart"/>
-      <w:r>
-        <w:t>Publish</w:t>
-      </w:r>
-      <w:proofErr w:type="spellEnd"/>
-      <w:r>
-        <w:t>/</w:t>
-      </w:r>
-      <w:proofErr w:type="spellStart"/>
-      <w:r>
-        <w:t>Subscribe</w:t>
+        <w:t>. Architektura Publish/Subscribe</w:t>
       </w:r>
       <w:bookmarkEnd w:id="27"/>
-      <w:proofErr w:type="spellEnd"/>
-    </w:p>
+    </w:p>
+    <w:p/>
     <w:p>
       <w:pPr>
         <w:pStyle w:val="NrNagwek3"/>
@@ -8196,309 +8024,152 @@
       </w:pPr>
       <w:bookmarkStart w:id="28" w:name="_Toc517872486"/>
       <w:r>
-        <w:t xml:space="preserve">Java </w:t>
-      </w:r>
-      <w:proofErr w:type="spellStart"/>
-      <w:r>
-        <w:t>Persis</w:t>
+        <w:t>Java Persis</w:t>
       </w:r>
       <w:r>
         <w:rPr>
           <w:lang w:val="en-US"/>
         </w:rPr>
-        <w:t>tence</w:t>
-      </w:r>
-      <w:proofErr w:type="spellEnd"/>
-      <w:r>
+        <w:t>tence API</w:t>
+      </w:r>
+      <w:bookmarkEnd w:id="28"/>
+    </w:p>
+    <w:p>
+      <w:pPr>
+        <w:pStyle w:val="Tekstwiodcy"/>
+      </w:pPr>
+      <w:r>
+        <w:t xml:space="preserve">Java Persistence API (JPA) pozwala użytkownikowi na mapowanie obiektów napisanych w języku Java na encje w bazie danych. </w:t>
+      </w:r>
+      <w:r>
+        <w:t xml:space="preserve">Jest to interfejs zapewniający wszystkie potrzebne operacje, aby w prosty sposób obsługiwać bazy danych bez konieczności operowania językiem SQL. </w:t>
+      </w:r>
+      <w:r>
+        <w:t>Jest to</w:t>
+      </w:r>
+      <w:r>
+        <w:t xml:space="preserve"> interfejs</w:t>
+      </w:r>
+      <w:r>
+        <w:t xml:space="preserve"> technologii </w:t>
+      </w:r>
+      <w:r>
+        <w:t>JPA</w:t>
+      </w:r>
+      <w:r>
+        <w:t>, należy więc</w:t>
+      </w:r>
+      <w:r>
+        <w:t xml:space="preserve"> zdecydować się na jedną z</w:t>
+      </w:r>
+      <w:r>
+        <w:t xml:space="preserve"> jej</w:t>
+      </w:r>
+      <w:r>
+        <w:t xml:space="preserve"> implementacji.</w:t>
+      </w:r>
+      <w:r>
+        <w:t xml:space="preserve"> Najpopularniejsz</w:t>
+      </w:r>
+      <w:r>
+        <w:t>ymi</w:t>
+      </w:r>
+      <w:r>
+        <w:t xml:space="preserve"> implementacj</w:t>
+      </w:r>
+      <w:r>
+        <w:t>ami</w:t>
+      </w:r>
+      <w:r>
+        <w:t xml:space="preserve"> </w:t>
+      </w:r>
+      <w:r>
+        <w:t>są</w:t>
+      </w:r>
+      <w:r>
+        <w:t xml:space="preserve"> Hibernate i EclipseLink. W tej pracy skupiono się głównie na Hibernate, jako że jest to zdecydowanie implementacja o najszerszym zastosowaniu w branży.</w:t>
+      </w:r>
+    </w:p>
+    <w:p>
+      <w:pPr>
+        <w:pStyle w:val="Tekstwiodcy"/>
+        <w:ind w:firstLine="0"/>
+        <w:rPr>
+          <w:color w:val="FF0000"/>
+        </w:rPr>
+      </w:pPr>
+    </w:p>
+    <w:p>
+      <w:pPr>
+        <w:pStyle w:val="NrNagwek3"/>
         <w:rPr>
           <w:lang w:val="en-US"/>
         </w:rPr>
-        <w:t xml:space="preserve"> API</w:t>
-      </w:r>
-      <w:bookmarkEnd w:id="28"/>
-    </w:p>
-    <w:p>
-      <w:pPr>
-        <w:pStyle w:val="Tekstwiodcy"/>
-      </w:pPr>
+      </w:pPr>
+      <w:bookmarkStart w:id="29" w:name="_Toc517872487"/>
       <w:r>
         <w:rPr>
           <w:lang w:val="en-US"/>
         </w:rPr>
-        <w:t xml:space="preserve">Java Persistence API (JPA) </w:t>
-      </w:r>
-      <w:proofErr w:type="spellStart"/>
-      <w:r>
-        <w:rPr>
-          <w:lang w:val="en-US"/>
-        </w:rPr>
-        <w:t>pozwala</w:t>
-      </w:r>
-      <w:proofErr w:type="spellEnd"/>
-      <w:r>
-        <w:rPr>
-          <w:lang w:val="en-US"/>
-        </w:rPr>
-        <w:t xml:space="preserve"> </w:t>
-      </w:r>
-      <w:proofErr w:type="spellStart"/>
-      <w:r>
-        <w:rPr>
-          <w:lang w:val="en-US"/>
-        </w:rPr>
-        <w:t>użytkownikowi</w:t>
-      </w:r>
-      <w:proofErr w:type="spellEnd"/>
-      <w:r>
-        <w:rPr>
-          <w:lang w:val="en-US"/>
-        </w:rPr>
-        <w:t xml:space="preserve"> </w:t>
-      </w:r>
-      <w:proofErr w:type="spellStart"/>
-      <w:r>
-        <w:rPr>
-          <w:lang w:val="en-US"/>
-        </w:rPr>
-        <w:t>na</w:t>
-      </w:r>
-      <w:proofErr w:type="spellEnd"/>
-      <w:r>
-        <w:rPr>
-          <w:lang w:val="en-US"/>
-        </w:rPr>
-        <w:t xml:space="preserve"> </w:t>
-      </w:r>
-      <w:proofErr w:type="spellStart"/>
-      <w:r>
-        <w:rPr>
-          <w:lang w:val="en-US"/>
-        </w:rPr>
-        <w:t>mapowanie</w:t>
-      </w:r>
-      <w:proofErr w:type="spellEnd"/>
-      <w:r>
-        <w:rPr>
-          <w:lang w:val="en-US"/>
-        </w:rPr>
-        <w:t xml:space="preserve"> </w:t>
-      </w:r>
-      <w:proofErr w:type="spellStart"/>
-      <w:r>
-        <w:rPr>
-          <w:lang w:val="en-US"/>
-        </w:rPr>
-        <w:t>obiektów</w:t>
-      </w:r>
-      <w:proofErr w:type="spellEnd"/>
-      <w:r>
-        <w:rPr>
-          <w:lang w:val="en-US"/>
-        </w:rPr>
-        <w:t xml:space="preserve"> </w:t>
-      </w:r>
-      <w:proofErr w:type="spellStart"/>
-      <w:r>
-        <w:rPr>
-          <w:lang w:val="en-US"/>
-        </w:rPr>
-        <w:t>napisanych</w:t>
-      </w:r>
-      <w:proofErr w:type="spellEnd"/>
-      <w:r>
-        <w:rPr>
-          <w:lang w:val="en-US"/>
-        </w:rPr>
-        <w:t xml:space="preserve"> w </w:t>
-      </w:r>
-      <w:proofErr w:type="spellStart"/>
-      <w:r>
-        <w:rPr>
-          <w:lang w:val="en-US"/>
-        </w:rPr>
-        <w:t>języku</w:t>
-      </w:r>
-      <w:proofErr w:type="spellEnd"/>
-      <w:r>
-        <w:rPr>
-          <w:lang w:val="en-US"/>
-        </w:rPr>
-        <w:t xml:space="preserve"> Java </w:t>
-      </w:r>
-      <w:proofErr w:type="spellStart"/>
-      <w:r>
-        <w:rPr>
-          <w:lang w:val="en-US"/>
-        </w:rPr>
-        <w:t>na</w:t>
-      </w:r>
-      <w:proofErr w:type="spellEnd"/>
-      <w:r>
-        <w:rPr>
-          <w:lang w:val="en-US"/>
-        </w:rPr>
-        <w:t xml:space="preserve"> </w:t>
-      </w:r>
-      <w:proofErr w:type="spellStart"/>
-      <w:r>
-        <w:rPr>
-          <w:lang w:val="en-US"/>
-        </w:rPr>
-        <w:t>encje</w:t>
-      </w:r>
-      <w:proofErr w:type="spellEnd"/>
-      <w:r>
-        <w:rPr>
-          <w:lang w:val="en-US"/>
-        </w:rPr>
-        <w:t xml:space="preserve"> w </w:t>
-      </w:r>
-      <w:proofErr w:type="spellStart"/>
-      <w:r>
-        <w:rPr>
-          <w:lang w:val="en-US"/>
-        </w:rPr>
-        <w:t>bazie</w:t>
-      </w:r>
-      <w:proofErr w:type="spellEnd"/>
-      <w:r>
-        <w:rPr>
-          <w:lang w:val="en-US"/>
-        </w:rPr>
-        <w:t xml:space="preserve"> </w:t>
-      </w:r>
-      <w:proofErr w:type="spellStart"/>
-      <w:r>
-        <w:rPr>
-          <w:lang w:val="en-US"/>
-        </w:rPr>
-        <w:t>danych</w:t>
-      </w:r>
-      <w:proofErr w:type="spellEnd"/>
-      <w:proofErr w:type="gramStart"/>
-      <w:r>
-        <w:rPr>
-          <w:lang w:val="en-US"/>
-        </w:rPr>
-        <w:t xml:space="preserve">. </w:t>
-      </w:r>
-      <w:proofErr w:type="gramEnd"/>
-      <w:r>
-        <w:t>Jest to interfejs zapewniający wszystkie potrzebne operacje, aby w prosty sposób obsługiwać bazy danych bez konieczności operowania językiem SQL</w:t>
-      </w:r>
-      <w:proofErr w:type="gramStart"/>
-      <w:r>
-        <w:t xml:space="preserve">. </w:t>
-      </w:r>
-      <w:proofErr w:type="gramEnd"/>
-      <w:r>
-        <w:t>Jednak jako że jest to tylko interfejs, jeśli programista chce skorzystać z dobrodziejstw JPA musi zdecydować się na jedną z implementacji</w:t>
+        <w:t>Hibernate</w:t>
+      </w:r>
+      <w:bookmarkEnd w:id="29"/>
+    </w:p>
+    <w:p>
+      <w:pPr>
+        <w:pStyle w:val="Tekstwiodcy"/>
+      </w:pPr>
+      <w:r>
+        <w:t xml:space="preserve">Hibernate </w:t>
+      </w:r>
+      <w:r>
+        <w:t>jest</w:t>
+      </w:r>
+      <w:r>
+        <w:t xml:space="preserve"> jedn</w:t>
+      </w:r>
+      <w:r>
+        <w:t>ą</w:t>
+      </w:r>
+      <w:r>
+        <w:t xml:space="preserve"> z implementacji JPA, ale nie tylko</w:t>
       </w:r>
       <w:r>
         <w:t>.</w:t>
       </w:r>
       <w:r>
-        <w:t xml:space="preserve"> Najpopularniejsze implementacje to </w:t>
-      </w:r>
-      <w:proofErr w:type="spellStart"/>
-      <w:r>
-        <w:t>Hibernate</w:t>
-      </w:r>
-      <w:proofErr w:type="spellEnd"/>
-      <w:r>
-        <w:t xml:space="preserve"> i </w:t>
-      </w:r>
-      <w:proofErr w:type="spellStart"/>
-      <w:r>
-        <w:t>EclipseLink</w:t>
-      </w:r>
-      <w:proofErr w:type="spellEnd"/>
-      <w:r>
-        <w:t xml:space="preserve">. W tej pracy skupiono się głównie na </w:t>
-      </w:r>
-      <w:proofErr w:type="spellStart"/>
-      <w:r>
-        <w:t>Hibernate</w:t>
-      </w:r>
-      <w:proofErr w:type="spellEnd"/>
-      <w:r>
-        <w:t>, jako że jest to zdecydowanie implementacja o najszerszym zastosowaniu w branży.</w:t>
-      </w:r>
-    </w:p>
-    <w:p>
-      <w:pPr>
-        <w:pStyle w:val="Tekstwiodcy"/>
-        <w:ind w:firstLine="0"/>
-        <w:rPr>
-          <w:color w:val="FF0000"/>
-        </w:rPr>
-      </w:pPr>
-    </w:p>
-    <w:p>
-      <w:pPr>
-        <w:pStyle w:val="NrNagwek3"/>
-        <w:rPr>
-          <w:lang w:val="en-US"/>
-        </w:rPr>
-      </w:pPr>
-      <w:bookmarkStart w:id="29" w:name="_Toc517872487"/>
-      <w:r>
-        <w:rPr>
-          <w:lang w:val="en-US"/>
-        </w:rPr>
-        <w:t>Hibernate</w:t>
-      </w:r>
-      <w:bookmarkEnd w:id="29"/>
-    </w:p>
-    <w:p>
-      <w:pPr>
-        <w:pStyle w:val="Tekstwiodcy"/>
-      </w:pPr>
-      <w:proofErr w:type="spellStart"/>
-      <w:r>
-        <w:t>Hibernate</w:t>
-      </w:r>
-      <w:proofErr w:type="spellEnd"/>
-      <w:r>
-        <w:t xml:space="preserve"> to jedna z implementacji JPA, ale nie tylko</w:t>
-      </w:r>
-      <w:r>
-        <w:t>.</w:t>
-      </w:r>
-      <w:r>
-        <w:t xml:space="preserve"> Oprócz zapewnienia implementacji metod zawartych w Java </w:t>
-      </w:r>
-      <w:proofErr w:type="spellStart"/>
-      <w:r>
-        <w:t>Persistence</w:t>
-      </w:r>
-      <w:proofErr w:type="spellEnd"/>
-      <w:r>
-        <w:t xml:space="preserve"> API </w:t>
-      </w:r>
-      <w:proofErr w:type="spellStart"/>
-      <w:r>
-        <w:t>Hibernate</w:t>
-      </w:r>
-      <w:proofErr w:type="spellEnd"/>
-      <w:r>
-        <w:t xml:space="preserve"> dodaje również zestaw własnych metod. Pozwala między innymi na łatwe wykorzystanie takich obiektowych zagadnień jak dziedziczenie, polimorfizm, asocjacja czy kompozycja na poziomie bazy danych. Użytkownik nie musi się martwić jak te zadania rozwiązać po stronie SQL – </w:t>
-      </w:r>
-      <w:proofErr w:type="spellStart"/>
-      <w:r>
-        <w:t>Hibernate</w:t>
-      </w:r>
-      <w:proofErr w:type="spellEnd"/>
-      <w:r>
-        <w:t xml:space="preserve"> robi to za niego. Najważniejsze cechy </w:t>
-      </w:r>
-      <w:proofErr w:type="spellStart"/>
-      <w:r>
-        <w:t>Hibernate</w:t>
-      </w:r>
-      <w:proofErr w:type="spellEnd"/>
-      <w:r>
-        <w:t xml:space="preserve"> to:</w:t>
+        <w:t xml:space="preserve"> Oprócz zapewnienia implementacji metod zawartych w Java Persistence API</w:t>
+      </w:r>
+      <w:r>
+        <w:t>,</w:t>
+      </w:r>
+      <w:r>
+        <w:t xml:space="preserve"> Hibernate dodaje również zestaw własnych metod. </w:t>
+      </w:r>
+      <w:r>
+        <w:lastRenderedPageBreak/>
+        <w:t>Pozwala między innymi na łatwe wykorzystanie takich obiektowych zagadnień</w:t>
+      </w:r>
+      <w:r>
+        <w:t>,</w:t>
+      </w:r>
+      <w:r>
+        <w:t xml:space="preserve"> jak dziedziczenie, polimorfizm, asocjacja czy kompozycja na poziomie bazy danych. Użytkownik nie musi się </w:t>
+      </w:r>
+      <w:r>
+        <w:t>zajmować,</w:t>
+      </w:r>
+      <w:r>
+        <w:t xml:space="preserve"> jak te zadania rozwiązać po stronie SQL – </w:t>
+      </w:r>
+      <w:r>
+        <w:t>realizują to komponenty technologii</w:t>
+      </w:r>
+      <w:r>
+        <w:t xml:space="preserve"> Hibernate. </w:t>
+      </w:r>
+      <w:r>
+        <w:t>Najważniejsze cechy Hibernate to:</w:t>
       </w:r>
     </w:p>
     <w:p>
@@ -8510,15 +8181,7 @@
         </w:numPr>
       </w:pPr>
       <w:r>
-        <w:t xml:space="preserve">Skalowalność – struktury danych oznaczone adnotacjami </w:t>
-      </w:r>
-      <w:proofErr w:type="spellStart"/>
-      <w:r>
-        <w:t>Hibernate</w:t>
-      </w:r>
-      <w:proofErr w:type="spellEnd"/>
-      <w:r>
-        <w:t xml:space="preserve"> w prosty sposób można rozszerzać</w:t>
+        <w:t>Skalowalność – struktury danych oznaczone adnotacjami Hibernate w prosty sposób można rozszerzać</w:t>
       </w:r>
     </w:p>
     <w:p>
@@ -8530,31 +8193,7 @@
         </w:numPr>
       </w:pPr>
       <w:r>
-        <w:t xml:space="preserve">Wysoka wydajność – </w:t>
-      </w:r>
-      <w:proofErr w:type="spellStart"/>
-      <w:r>
-        <w:t>Hibernate</w:t>
-      </w:r>
-      <w:proofErr w:type="spellEnd"/>
-      <w:r>
-        <w:t xml:space="preserve"> zapewnia takie funkcjonalności jak </w:t>
-      </w:r>
-      <w:proofErr w:type="spellStart"/>
-      <w:r>
-        <w:t>lazy</w:t>
-      </w:r>
-      <w:proofErr w:type="spellEnd"/>
-      <w:r>
-        <w:t xml:space="preserve"> </w:t>
-      </w:r>
-      <w:proofErr w:type="spellStart"/>
-      <w:r>
-        <w:t>initialization</w:t>
-      </w:r>
-      <w:proofErr w:type="spellEnd"/>
-      <w:r>
-        <w:t>, rozmaite strategie pobierania danych czy automatyczne wersjonowanie.</w:t>
+        <w:t>Wysoka wydajność – Hibernate zapewnia takie funkcjonalności jak lazy initialization, rozmaite strategie pobierania danych czy automatyczne wersjonowanie.</w:t>
       </w:r>
     </w:p>
     <w:p>
@@ -8566,24 +8205,10 @@
         </w:numPr>
       </w:pPr>
       <w:r>
-        <w:lastRenderedPageBreak/>
-        <w:t xml:space="preserve">Pewność – </w:t>
-      </w:r>
-      <w:proofErr w:type="spellStart"/>
-      <w:r>
-        <w:t>Hibernate</w:t>
-      </w:r>
-      <w:proofErr w:type="spellEnd"/>
-      <w:r>
-        <w:t xml:space="preserve"> jest już na rynku od wielu lat, co sprawiło że jest to rozwiązanie dobrze </w:t>
-      </w:r>
-      <w:proofErr w:type="gramStart"/>
-      <w:r>
-        <w:t>przetestowane ,</w:t>
-      </w:r>
-      <w:proofErr w:type="gramEnd"/>
-      <w:r>
-        <w:t xml:space="preserve"> stabilne i wysokiej jakości.</w:t>
+        <w:t>Niezawodność</w:t>
+      </w:r>
+      <w:r>
+        <w:t xml:space="preserve"> – Hibernate jest już na rynku od wielu lat, co sprawiło że jest to rozwiązanie dobrze przetestowane , stabilne i wysokiej jakości.</w:t>
       </w:r>
     </w:p>
     <w:p>
@@ -8670,14 +8295,9 @@
         <w:fldChar w:fldCharType="end"/>
       </w:r>
       <w:r>
-        <w:t xml:space="preserve">. Logo </w:t>
-      </w:r>
-      <w:proofErr w:type="spellStart"/>
-      <w:r>
-        <w:t>Hibernate</w:t>
+        <w:t>. Logo Hibernate</w:t>
       </w:r>
       <w:bookmarkEnd w:id="30"/>
-      <w:proofErr w:type="spellEnd"/>
     </w:p>
     <w:p>
       <w:pPr>
@@ -8699,36 +8319,32 @@
         </w:rPr>
       </w:pPr>
       <w:bookmarkStart w:id="31" w:name="_Toc517872488"/>
-      <w:proofErr w:type="spellStart"/>
       <w:r>
         <w:rPr>
           <w:lang w:val="en-US"/>
         </w:rPr>
-        <w:t>Warstwa</w:t>
-      </w:r>
-      <w:proofErr w:type="spellEnd"/>
+        <w:t xml:space="preserve">Warstwa </w:t>
+      </w:r>
+      <w:bookmarkEnd w:id="31"/>
       <w:r>
         <w:rPr>
           <w:lang w:val="en-US"/>
         </w:rPr>
-        <w:t xml:space="preserve"> </w:t>
-      </w:r>
-      <w:proofErr w:type="spellStart"/>
-      <w:r>
-        <w:rPr>
-          <w:lang w:val="en-US"/>
-        </w:rPr>
-        <w:t>danych</w:t>
-      </w:r>
-      <w:bookmarkEnd w:id="31"/>
-      <w:proofErr w:type="spellEnd"/>
-    </w:p>
-    <w:p>
-      <w:pPr>
-        <w:pStyle w:val="Tekstwiodcy"/>
-      </w:pPr>
-      <w:r>
-        <w:t>Warstwa danych to najczęściej baza danych. Przechowywane są tu wszystkie istotne informacje niezbędne do właściwego działania aplikacji. Bazy danych mogą być skonfigurowane na różne sposoby, w aplikacjach internetowych stosuje się na przykład:</w:t>
+        <w:t>EIS</w:t>
+      </w:r>
+    </w:p>
+    <w:p>
+      <w:pPr>
+        <w:pStyle w:val="Tekstwiodcy"/>
+      </w:pPr>
+      <w:r>
+        <w:t xml:space="preserve">Warstwa </w:t>
+      </w:r>
+      <w:r>
+        <w:t>EIS</w:t>
+      </w:r>
+      <w:r>
+        <w:t xml:space="preserve"> to najczęściej baza danych. Przechowywane są tu wszystkie istotne informacje niezbędne do właściwego działania aplikacji. Bazy danych mogą być skonfigurowane na różne sposoby, w aplikacjach internetowych stosuje się na przykład:</w:t>
       </w:r>
     </w:p>
     <w:p>
@@ -8775,6 +8391,12 @@
     </w:p>
     <w:p>
       <w:pPr>
+        <w:pStyle w:val="Tekstwiodcy"/>
+        <w:ind w:left="1145" w:firstLine="0"/>
+      </w:pPr>
+    </w:p>
+    <w:p>
+      <w:pPr>
         <w:pStyle w:val="NrNagwek3"/>
         <w:rPr>
           <w:lang w:val="en-US"/>
@@ -8793,67 +8415,30 @@
       <w:pPr>
         <w:pStyle w:val="Tekstwiodcy"/>
       </w:pPr>
-      <w:proofErr w:type="spellStart"/>
-      <w:r>
-        <w:t>PostgreSQL</w:t>
-      </w:r>
-      <w:proofErr w:type="spellEnd"/>
-      <w:r>
-        <w:t xml:space="preserve"> jest jednym z wielu systemów zarządzania relacyjnymi bazami danych</w:t>
+      <w:r>
+        <w:t>PostgreSQL jest jednym z wielu systemów zarządzania relacyjnymi bazami danych</w:t>
       </w:r>
       <w:r>
         <w:t>.</w:t>
       </w:r>
       <w:r>
-        <w:t xml:space="preserve"> Jest jednak jednym z trzech najpopularniejszych </w:t>
-      </w:r>
-      <w:proofErr w:type="spellStart"/>
-      <w:r>
-        <w:t>wolnodostępnych</w:t>
-      </w:r>
-      <w:proofErr w:type="spellEnd"/>
-      <w:r>
-        <w:t xml:space="preserve"> i darmowych rozwiązań obok </w:t>
-      </w:r>
-      <w:proofErr w:type="spellStart"/>
-      <w:r>
-        <w:t>MySQLa</w:t>
-      </w:r>
-      <w:proofErr w:type="spellEnd"/>
-      <w:r>
-        <w:t xml:space="preserve"> i </w:t>
-      </w:r>
-      <w:proofErr w:type="spellStart"/>
-      <w:r>
-        <w:t>Firebirda</w:t>
-      </w:r>
-      <w:proofErr w:type="spellEnd"/>
-      <w:r>
-        <w:t xml:space="preserve">. To co jednak wyróżnia </w:t>
-      </w:r>
-      <w:proofErr w:type="spellStart"/>
-      <w:r>
-        <w:t>Postgresa</w:t>
-      </w:r>
-      <w:proofErr w:type="spellEnd"/>
-      <w:r>
-        <w:t xml:space="preserve"> to ilość funkcjonalności i rozszerzalność. Język używany w bazach tego typu jest bardzo podobny do czystego </w:t>
-      </w:r>
-      <w:proofErr w:type="spellStart"/>
-      <w:r>
-        <w:t>SQLa</w:t>
-      </w:r>
-      <w:proofErr w:type="spellEnd"/>
-      <w:r>
-        <w:t xml:space="preserve">. Najważniejsze cechy systemu </w:t>
-      </w:r>
-      <w:proofErr w:type="spellStart"/>
-      <w:r>
-        <w:t>PostgreSQL</w:t>
-      </w:r>
-      <w:proofErr w:type="spellEnd"/>
-      <w:r>
-        <w:t xml:space="preserve"> to:</w:t>
+        <w:t xml:space="preserve"> Jest jednak jednym z trzech najpopularniejszych wolnodostępnych i darmowych rozwiązań obok </w:t>
+      </w:r>
+      <w:r>
+        <w:lastRenderedPageBreak/>
+        <w:t>MySQLa i Firebirda. To</w:t>
+      </w:r>
+      <w:r>
+        <w:t>,</w:t>
+      </w:r>
+      <w:r>
+        <w:t xml:space="preserve"> co jednak wyróżnia Postgre</w:t>
+      </w:r>
+      <w:r>
+        <w:t>SQL,</w:t>
+      </w:r>
+      <w:r>
+        <w:t xml:space="preserve"> to ilość funkcjonalności i rozszerzalność. Język używany w bazach tego typu jest bardzo podobny do czystego SQLa. Najważniejsze cechy systemu PostgreSQL to:</w:t>
       </w:r>
     </w:p>
     <w:p>
@@ -8937,13 +8522,11 @@
         </w:numPr>
       </w:pPr>
       <w:r>
-        <w:t xml:space="preserve">Łatwe zarządzanie za pomocą intuicyjnego narzędzia </w:t>
-      </w:r>
-      <w:proofErr w:type="spellStart"/>
-      <w:r>
-        <w:t>pgAdmin</w:t>
-      </w:r>
-      <w:proofErr w:type="spellEnd"/>
+        <w:t>Łatwe zarządzanie za pomocą intuicyjnego narzędzia pgAdmin</w:t>
+      </w:r>
+      <w:r>
+        <w:t>.</w:t>
+      </w:r>
     </w:p>
     <w:p>
       <w:pPr>
@@ -9034,23 +8617,20 @@
         <w:fldChar w:fldCharType="end"/>
       </w:r>
       <w:r>
-        <w:t xml:space="preserve">. Logo </w:t>
-      </w:r>
-      <w:proofErr w:type="spellStart"/>
-      <w:r>
-        <w:t>PostgreSQL</w:t>
+        <w:t>. Logo PostgreSQL</w:t>
       </w:r>
       <w:bookmarkEnd w:id="33"/>
-      <w:proofErr w:type="spellEnd"/>
-    </w:p>
-    <w:p>
-      <w:proofErr w:type="spellStart"/>
-      <w:r>
-        <w:t>PostgreSQL</w:t>
-      </w:r>
-      <w:proofErr w:type="spellEnd"/>
-      <w:r>
-        <w:t xml:space="preserve"> został wybrany jako system zarządzania bazą danych w opisywanym w tej pracy projekcie ze względu na jego otwartość i liczbę funkcjonalności oferowanych w darmowym systemie. Ważne jest również podobieństwo do komercyjnych rozwiązań takich jak bazy Oracle (PL/SQL) – dzięki temu przeniesienie systemu na dużo bardziej wymagającą odmianę nie powinno stanowić zbyt dużego problemu.</w:t>
+    </w:p>
+    <w:p/>
+    <w:p>
+      <w:r>
+        <w:t>PostgreSQL został wybrany jako system zarządzania bazą danych w opisywanym w tej pracy projekcie ze względu na jego otwartość i liczbę funkcjonalności oferowanych w darmowym systemie. Ważne jest również podobieństwo do komercyjnych rozwiązań</w:t>
+      </w:r>
+      <w:r>
+        <w:t>,</w:t>
+      </w:r>
+      <w:r>
+        <w:t xml:space="preserve"> takich jak bazy Oracle (PL/SQL) – dzięki temu przeniesienie systemu na dużo bardziej wymagającą odmianę nie powinno stanowić zbyt dużego problemu.</w:t>
       </w:r>
       <w:bookmarkStart w:id="34" w:name="_Toc517872490"/>
     </w:p>
@@ -9060,10 +8640,6 @@
     <w:p/>
     <w:p/>
     <w:p/>
-    <w:p/>
-    <w:p/>
-    <w:p/>
-    <w:p/>
     <w:p>
       <w:pPr>
         <w:pStyle w:val="NrNagwek1"/>
@@ -9128,7 +8704,19 @@
         <w:t>ian</w:t>
       </w:r>
       <w:r>
-        <w:t xml:space="preserve">e są dodatkowe informacje takie jak na przykład gatunek, nośnik czy producent. Dodatkowo każda pozycja jest opisany identyfikatorem ułatwiającym ewidencję posiadanego inwentarza i wyszukiwanie wszystkich dostępnych egzemplarzy. </w:t>
+        <w:t>e są dodatkowe informacje takie jak na przykład gatunek, nośnik czy producent. Dodatkowo</w:t>
+      </w:r>
+      <w:r>
+        <w:t>,</w:t>
+      </w:r>
+      <w:r>
+        <w:t xml:space="preserve"> każda pozycja jest opisan</w:t>
+      </w:r>
+      <w:r>
+        <w:t>a</w:t>
+      </w:r>
+      <w:r>
+        <w:t xml:space="preserve"> identyfikatorem ułatwiającym ewidencję posiadanego inwentarza i wyszukiwanie wszystkich dostępnych egzemplarzy. </w:t>
       </w:r>
     </w:p>
     <w:p>
@@ -9144,6 +8732,11 @@
       <w:r>
         <w:t xml:space="preserve">  </w:t>
       </w:r>
+    </w:p>
+    <w:p>
+      <w:pPr>
+        <w:pStyle w:val="Tekstwiodcy"/>
+      </w:pPr>
     </w:p>
     <w:p>
       <w:pPr>
@@ -9255,26 +8848,240 @@
     <w:p>
       <w:pPr>
         <w:pStyle w:val="Tekstwiodcy"/>
-      </w:pPr>
-      <w:r>
         <w:rPr>
           <w:color w:val="FF0000"/>
         </w:rPr>
+      </w:pPr>
+      <w:r>
+        <w:rPr>
+          <w:color w:val="FF0000"/>
+        </w:rPr>
+        <w:t>TO</w:t>
+      </w:r>
+    </w:p>
+    <w:p>
+      <w:pPr>
+        <w:pStyle w:val="Tekstwiodcy"/>
+        <w:ind w:firstLine="0"/>
+        <w:rPr>
+          <w:color w:val="FF0000"/>
+        </w:rPr>
+      </w:pPr>
+    </w:p>
+    <w:p>
+      <w:pPr>
+        <w:pStyle w:val="Tekstwiodcy"/>
+        <w:ind w:firstLine="0"/>
+      </w:pPr>
+      <w:bookmarkStart w:id="41" w:name="_GoBack"/>
+      <w:r>
+        <w:rPr>
+          <w:noProof/>
+        </w:rPr>
+        <w:drawing>
+          <wp:inline distT="0" distB="0" distL="0" distR="0" wp14:anchorId="10B5CE77" wp14:editId="7BB1A808">
+            <wp:extent cx="6225728" cy="2057400"/>
+            <wp:effectExtent l="0" t="0" r="3810" b="0"/>
+            <wp:docPr id="14" name="Obraz 14"/>
+            <wp:cNvGraphicFramePr>
+              <a:graphicFrameLocks xmlns:a="http://schemas.openxmlformats.org/drawingml/2006/main" noChangeAspect="1"/>
+            </wp:cNvGraphicFramePr>
+            <a:graphic xmlns:a="http://schemas.openxmlformats.org/drawingml/2006/main">
+              <a:graphicData uri="http://schemas.openxmlformats.org/drawingml/2006/picture">
+                <pic:pic xmlns:pic="http://schemas.openxmlformats.org/drawingml/2006/picture">
+                  <pic:nvPicPr>
+                    <pic:cNvPr id="14" name="UseCasesi.jpg"/>
+                    <pic:cNvPicPr/>
+                  </pic:nvPicPr>
+                  <pic:blipFill>
+                    <a:blip r:embed="rId21"/>
+                    <a:stretch>
+                      <a:fillRect/>
+                    </a:stretch>
+                  </pic:blipFill>
+                  <pic:spPr>
+                    <a:xfrm>
+                      <a:off x="0" y="0"/>
+                      <a:ext cx="6238159" cy="2061508"/>
+                    </a:xfrm>
+                    <a:prstGeom prst="rect">
+                      <a:avLst/>
+                    </a:prstGeom>
+                  </pic:spPr>
+                </pic:pic>
+              </a:graphicData>
+            </a:graphic>
+          </wp:inline>
+        </w:drawing>
+      </w:r>
+      <w:bookmarkEnd w:id="41"/>
+    </w:p>
+    <w:p>
+      <w:pPr>
+        <w:pStyle w:val="NrNagwek2"/>
+      </w:pPr>
+      <w:bookmarkStart w:id="42" w:name="_Toc517872497"/>
+      <w:r>
+        <w:t>Model danych</w:t>
+      </w:r>
+      <w:bookmarkEnd w:id="42"/>
+    </w:p>
+    <w:p>
+      <w:pPr>
+        <w:pStyle w:val="Tekstwiodcy"/>
+        <w:rPr>
+          <w:color w:val="FF0000"/>
+        </w:rPr>
+      </w:pPr>
+      <w:r>
+        <w:rPr>
+          <w:color w:val="FF0000"/>
+        </w:rPr>
         <w:t>TODO</w:t>
       </w:r>
       <w:r>
+        <w:rPr>
+          <w:color w:val="FF0000"/>
+        </w:rPr>
         <w:t>:</w:t>
       </w:r>
     </w:p>
     <w:p>
       <w:pPr>
+        <w:pStyle w:val="Tekstwiodcy"/>
+        <w:ind w:firstLine="0"/>
+        <w:rPr>
+          <w:color w:val="FF0000"/>
+        </w:rPr>
+      </w:pPr>
+    </w:p>
+    <w:p>
+      <w:pPr>
+        <w:pStyle w:val="Tekstwiodcy"/>
+        <w:ind w:firstLine="0"/>
+        <w:rPr>
+          <w:color w:val="FF0000"/>
+        </w:rPr>
+      </w:pPr>
+    </w:p>
+    <w:p>
+      <w:pPr>
+        <w:pStyle w:val="Tekstwiodcy"/>
+        <w:ind w:firstLine="0"/>
+        <w:rPr>
+          <w:color w:val="FF0000"/>
+        </w:rPr>
+      </w:pPr>
+    </w:p>
+    <w:p>
+      <w:pPr>
+        <w:pStyle w:val="Tekstwiodcy"/>
+        <w:ind w:firstLine="0"/>
+        <w:rPr>
+          <w:color w:val="FF0000"/>
+        </w:rPr>
+      </w:pPr>
+    </w:p>
+    <w:p>
+      <w:pPr>
+        <w:pStyle w:val="Tekstwiodcy"/>
+        <w:ind w:firstLine="0"/>
+        <w:rPr>
+          <w:color w:val="FF0000"/>
+        </w:rPr>
+      </w:pPr>
+    </w:p>
+    <w:p>
+      <w:pPr>
+        <w:pStyle w:val="Tekstwiodcy"/>
+        <w:ind w:firstLine="0"/>
+        <w:rPr>
+          <w:color w:val="FF0000"/>
+        </w:rPr>
+      </w:pPr>
+    </w:p>
+    <w:p>
+      <w:pPr>
+        <w:pStyle w:val="Tekstwiodcy"/>
+        <w:ind w:firstLine="0"/>
+        <w:rPr>
+          <w:color w:val="FF0000"/>
+        </w:rPr>
+      </w:pPr>
+    </w:p>
+    <w:p>
+      <w:pPr>
+        <w:pStyle w:val="Tekstwiodcy"/>
+        <w:ind w:firstLine="0"/>
+        <w:rPr>
+          <w:color w:val="FF0000"/>
+        </w:rPr>
+      </w:pPr>
+    </w:p>
+    <w:p>
+      <w:pPr>
+        <w:pStyle w:val="Tekstwiodcy"/>
+        <w:ind w:firstLine="0"/>
+        <w:rPr>
+          <w:color w:val="FF0000"/>
+        </w:rPr>
+      </w:pPr>
+    </w:p>
+    <w:p>
+      <w:pPr>
+        <w:pStyle w:val="Tekstwiodcy"/>
+        <w:ind w:firstLine="0"/>
+        <w:rPr>
+          <w:color w:val="FF0000"/>
+        </w:rPr>
+      </w:pPr>
+    </w:p>
+    <w:p>
+      <w:pPr>
+        <w:pStyle w:val="Tekstwiodcy"/>
+        <w:ind w:firstLine="0"/>
+        <w:rPr>
+          <w:color w:val="FF0000"/>
+        </w:rPr>
+      </w:pPr>
+    </w:p>
+    <w:p>
+      <w:pPr>
+        <w:pStyle w:val="Tekstwiodcy"/>
+        <w:ind w:firstLine="0"/>
+        <w:rPr>
+          <w:color w:val="FF0000"/>
+        </w:rPr>
+      </w:pPr>
+    </w:p>
+    <w:p>
+      <w:pPr>
+        <w:pStyle w:val="Tekstwiodcy"/>
+        <w:ind w:firstLine="0"/>
+        <w:rPr>
+          <w:color w:val="FF0000"/>
+        </w:rPr>
+      </w:pPr>
+    </w:p>
+    <w:p>
+      <w:pPr>
+        <w:pStyle w:val="NrNagwek1"/>
+      </w:pPr>
+      <w:bookmarkStart w:id="43" w:name="_Toc517872498"/>
+      <w:r>
+        <w:t>Szczegóły projektowe</w:t>
+      </w:r>
+      <w:bookmarkEnd w:id="43"/>
+    </w:p>
+    <w:p>
+      <w:pPr>
         <w:pStyle w:val="NrNagwek2"/>
       </w:pPr>
-      <w:bookmarkStart w:id="41" w:name="_Toc517872497"/>
-      <w:r>
-        <w:t>Model danych</w:t>
-      </w:r>
-      <w:bookmarkEnd w:id="41"/>
+      <w:bookmarkStart w:id="44" w:name="_Toc517872499"/>
+      <w:r>
+        <w:t>Diagramy klas</w:t>
+      </w:r>
+      <w:bookmarkEnd w:id="44"/>
     </w:p>
     <w:p>
       <w:pPr>
@@ -9298,6 +9105,36 @@
     </w:p>
     <w:p>
       <w:pPr>
+        <w:pStyle w:val="NrNagwek2"/>
+      </w:pPr>
+      <w:bookmarkStart w:id="45" w:name="_Toc517872500"/>
+      <w:r>
+        <w:t>Diagramy sekwencji</w:t>
+      </w:r>
+      <w:bookmarkEnd w:id="45"/>
+    </w:p>
+    <w:p>
+      <w:pPr>
+        <w:pStyle w:val="Tekstwiodcy"/>
+        <w:rPr>
+          <w:color w:val="FF0000"/>
+        </w:rPr>
+      </w:pPr>
+      <w:r>
+        <w:rPr>
+          <w:color w:val="FF0000"/>
+        </w:rPr>
+        <w:t>TODO</w:t>
+      </w:r>
+      <w:r>
+        <w:rPr>
+          <w:color w:val="FF0000"/>
+        </w:rPr>
+        <w:t>:</w:t>
+      </w:r>
+    </w:p>
+    <w:p>
+      <w:pPr>
         <w:pStyle w:val="Tekstwiodcy"/>
         <w:ind w:firstLine="0"/>
         <w:rPr>
@@ -9415,24 +9252,86 @@
     </w:p>
     <w:p>
       <w:pPr>
+        <w:pStyle w:val="Tekstwiodcy"/>
+        <w:ind w:firstLine="0"/>
+        <w:rPr>
+          <w:color w:val="FF0000"/>
+        </w:rPr>
+      </w:pPr>
+    </w:p>
+    <w:p>
+      <w:pPr>
+        <w:pStyle w:val="Tekstwiodcy"/>
+        <w:ind w:firstLine="0"/>
+        <w:rPr>
+          <w:color w:val="FF0000"/>
+        </w:rPr>
+      </w:pPr>
+    </w:p>
+    <w:p>
+      <w:pPr>
+        <w:pStyle w:val="Tekstwiodcy"/>
+        <w:ind w:firstLine="0"/>
+        <w:rPr>
+          <w:color w:val="FF0000"/>
+        </w:rPr>
+      </w:pPr>
+    </w:p>
+    <w:p>
+      <w:pPr>
+        <w:pStyle w:val="Tekstwiodcy"/>
+        <w:ind w:firstLine="0"/>
+        <w:rPr>
+          <w:color w:val="FF0000"/>
+        </w:rPr>
+      </w:pPr>
+    </w:p>
+    <w:p>
+      <w:pPr>
+        <w:pStyle w:val="Tekstwiodcy"/>
+        <w:ind w:firstLine="0"/>
+        <w:rPr>
+          <w:color w:val="FF0000"/>
+        </w:rPr>
+      </w:pPr>
+    </w:p>
+    <w:p>
+      <w:pPr>
+        <w:pStyle w:val="Tekstwiodcy"/>
+        <w:ind w:firstLine="0"/>
+        <w:rPr>
+          <w:color w:val="FF0000"/>
+        </w:rPr>
+      </w:pPr>
+    </w:p>
+    <w:p>
+      <w:pPr>
+        <w:pStyle w:val="Tekstwiodcy"/>
+        <w:ind w:firstLine="0"/>
+        <w:rPr>
+          <w:color w:val="FF0000"/>
+        </w:rPr>
+      </w:pPr>
+    </w:p>
+    <w:p>
+      <w:pPr>
         <w:pStyle w:val="NrNagwek1"/>
       </w:pPr>
-      <w:bookmarkStart w:id="42" w:name="_Toc517872498"/>
-      <w:r>
-        <w:lastRenderedPageBreak/>
-        <w:t>Szczegóły projektowe</w:t>
-      </w:r>
-      <w:bookmarkEnd w:id="42"/>
+      <w:bookmarkStart w:id="46" w:name="_Toc517872501"/>
+      <w:r>
+        <w:t>Szczegóły implementacyjne</w:t>
+      </w:r>
+      <w:bookmarkEnd w:id="46"/>
     </w:p>
     <w:p>
       <w:pPr>
         <w:pStyle w:val="NrNagwek2"/>
       </w:pPr>
-      <w:bookmarkStart w:id="43" w:name="_Toc517872499"/>
-      <w:r>
-        <w:t>Diagramy klas</w:t>
-      </w:r>
-      <w:bookmarkEnd w:id="43"/>
+      <w:bookmarkStart w:id="47" w:name="_Toc517872502"/>
+      <w:r>
+        <w:t>Architektura systemu</w:t>
+      </w:r>
+      <w:bookmarkEnd w:id="47"/>
     </w:p>
     <w:p>
       <w:pPr>
@@ -9445,283 +9344,27 @@
         <w:rPr>
           <w:color w:val="FF0000"/>
         </w:rPr>
-        <w:t>TODO</w:t>
-      </w:r>
-      <w:r>
+        <w:t>TODO:</w:t>
+      </w:r>
+    </w:p>
+    <w:p>
+      <w:pPr>
+        <w:pStyle w:val="NrNagwek2"/>
+      </w:pPr>
+      <w:bookmarkStart w:id="48" w:name="_Toc517872503"/>
+      <w:r>
+        <w:t>Rozproszoność systemu</w:t>
+      </w:r>
+      <w:bookmarkEnd w:id="48"/>
+    </w:p>
+    <w:p>
+      <w:pPr>
+        <w:pStyle w:val="Tekstwiodcy"/>
         <w:rPr>
           <w:color w:val="FF0000"/>
         </w:rPr>
-        <w:t>:</w:t>
-      </w:r>
-    </w:p>
-    <w:p>
-      <w:pPr>
-        <w:pStyle w:val="NrNagwek2"/>
-      </w:pPr>
-      <w:bookmarkStart w:id="44" w:name="_Toc517872500"/>
-      <w:r>
-        <w:t>Diagramy sekwencji</w:t>
-      </w:r>
-      <w:bookmarkEnd w:id="44"/>
-    </w:p>
-    <w:p>
-      <w:pPr>
-        <w:pStyle w:val="Tekstwiodcy"/>
-        <w:rPr>
-          <w:color w:val="FF0000"/>
-        </w:rPr>
-      </w:pPr>
-      <w:r>
-        <w:rPr>
-          <w:color w:val="FF0000"/>
-        </w:rPr>
-        <w:t>TODO</w:t>
-      </w:r>
-      <w:r>
-        <w:rPr>
-          <w:color w:val="FF0000"/>
-        </w:rPr>
-        <w:t>:</w:t>
-      </w:r>
-    </w:p>
-    <w:p>
-      <w:pPr>
-        <w:pStyle w:val="Tekstwiodcy"/>
-        <w:ind w:firstLine="0"/>
-        <w:rPr>
-          <w:color w:val="FF0000"/>
-        </w:rPr>
-      </w:pPr>
-    </w:p>
-    <w:p>
-      <w:pPr>
-        <w:pStyle w:val="Tekstwiodcy"/>
-        <w:ind w:firstLine="0"/>
-        <w:rPr>
-          <w:color w:val="FF0000"/>
-        </w:rPr>
-      </w:pPr>
-    </w:p>
-    <w:p>
-      <w:pPr>
-        <w:pStyle w:val="Tekstwiodcy"/>
-        <w:ind w:firstLine="0"/>
-        <w:rPr>
-          <w:color w:val="FF0000"/>
-        </w:rPr>
-      </w:pPr>
-    </w:p>
-    <w:p>
-      <w:pPr>
-        <w:pStyle w:val="Tekstwiodcy"/>
-        <w:ind w:firstLine="0"/>
-        <w:rPr>
-          <w:color w:val="FF0000"/>
-        </w:rPr>
-      </w:pPr>
-    </w:p>
-    <w:p>
-      <w:pPr>
-        <w:pStyle w:val="Tekstwiodcy"/>
-        <w:ind w:firstLine="0"/>
-        <w:rPr>
-          <w:color w:val="FF0000"/>
-        </w:rPr>
-      </w:pPr>
-    </w:p>
-    <w:p>
-      <w:pPr>
-        <w:pStyle w:val="Tekstwiodcy"/>
-        <w:ind w:firstLine="0"/>
-        <w:rPr>
-          <w:color w:val="FF0000"/>
-        </w:rPr>
-      </w:pPr>
-    </w:p>
-    <w:p>
-      <w:pPr>
-        <w:pStyle w:val="Tekstwiodcy"/>
-        <w:ind w:firstLine="0"/>
-        <w:rPr>
-          <w:color w:val="FF0000"/>
-        </w:rPr>
-      </w:pPr>
-    </w:p>
-    <w:p>
-      <w:pPr>
-        <w:pStyle w:val="Tekstwiodcy"/>
-        <w:ind w:firstLine="0"/>
-        <w:rPr>
-          <w:color w:val="FF0000"/>
-        </w:rPr>
-      </w:pPr>
-    </w:p>
-    <w:p>
-      <w:pPr>
-        <w:pStyle w:val="Tekstwiodcy"/>
-        <w:ind w:firstLine="0"/>
-        <w:rPr>
-          <w:color w:val="FF0000"/>
-        </w:rPr>
-      </w:pPr>
-    </w:p>
-    <w:p>
-      <w:pPr>
-        <w:pStyle w:val="Tekstwiodcy"/>
-        <w:ind w:firstLine="0"/>
-        <w:rPr>
-          <w:color w:val="FF0000"/>
-        </w:rPr>
-      </w:pPr>
-    </w:p>
-    <w:p>
-      <w:pPr>
-        <w:pStyle w:val="Tekstwiodcy"/>
-        <w:ind w:firstLine="0"/>
-        <w:rPr>
-          <w:color w:val="FF0000"/>
-        </w:rPr>
-      </w:pPr>
-    </w:p>
-    <w:p>
-      <w:pPr>
-        <w:pStyle w:val="Tekstwiodcy"/>
-        <w:ind w:firstLine="0"/>
-        <w:rPr>
-          <w:color w:val="FF0000"/>
-        </w:rPr>
-      </w:pPr>
-    </w:p>
-    <w:p>
-      <w:pPr>
-        <w:pStyle w:val="Tekstwiodcy"/>
-        <w:ind w:firstLine="0"/>
-        <w:rPr>
-          <w:color w:val="FF0000"/>
-        </w:rPr>
-      </w:pPr>
-    </w:p>
-    <w:p>
-      <w:pPr>
-        <w:pStyle w:val="Tekstwiodcy"/>
-        <w:ind w:firstLine="0"/>
-        <w:rPr>
-          <w:color w:val="FF0000"/>
-        </w:rPr>
-      </w:pPr>
-    </w:p>
-    <w:p>
-      <w:pPr>
-        <w:pStyle w:val="Tekstwiodcy"/>
-        <w:ind w:firstLine="0"/>
-        <w:rPr>
-          <w:color w:val="FF0000"/>
-        </w:rPr>
-      </w:pPr>
-    </w:p>
-    <w:p>
-      <w:pPr>
-        <w:pStyle w:val="Tekstwiodcy"/>
-        <w:ind w:firstLine="0"/>
-        <w:rPr>
-          <w:color w:val="FF0000"/>
-        </w:rPr>
-      </w:pPr>
-    </w:p>
-    <w:p>
-      <w:pPr>
-        <w:pStyle w:val="Tekstwiodcy"/>
-        <w:ind w:firstLine="0"/>
-        <w:rPr>
-          <w:color w:val="FF0000"/>
-        </w:rPr>
-      </w:pPr>
-    </w:p>
-    <w:p>
-      <w:pPr>
-        <w:pStyle w:val="Tekstwiodcy"/>
-        <w:ind w:firstLine="0"/>
-        <w:rPr>
-          <w:color w:val="FF0000"/>
-        </w:rPr>
-      </w:pPr>
-    </w:p>
-    <w:p>
-      <w:pPr>
-        <w:pStyle w:val="Tekstwiodcy"/>
-        <w:ind w:firstLine="0"/>
-        <w:rPr>
-          <w:color w:val="FF0000"/>
-        </w:rPr>
-      </w:pPr>
-    </w:p>
-    <w:p>
-      <w:pPr>
-        <w:pStyle w:val="Tekstwiodcy"/>
-        <w:ind w:firstLine="0"/>
-        <w:rPr>
-          <w:color w:val="FF0000"/>
-        </w:rPr>
-      </w:pPr>
-    </w:p>
-    <w:p>
-      <w:pPr>
-        <w:pStyle w:val="NrNagwek1"/>
-      </w:pPr>
-      <w:bookmarkStart w:id="45" w:name="_Toc517872501"/>
-      <w:r>
-        <w:lastRenderedPageBreak/>
-        <w:t>Szczegóły implementacyjne</w:t>
-      </w:r>
-      <w:bookmarkEnd w:id="45"/>
-    </w:p>
-    <w:p>
-      <w:pPr>
-        <w:pStyle w:val="NrNagwek2"/>
-      </w:pPr>
-      <w:bookmarkStart w:id="46" w:name="_Toc517872502"/>
-      <w:r>
-        <w:t>Architektura systemu</w:t>
-      </w:r>
-      <w:bookmarkEnd w:id="46"/>
-    </w:p>
-    <w:p>
-      <w:pPr>
-        <w:pStyle w:val="Tekstwiodcy"/>
-        <w:rPr>
-          <w:color w:val="FF0000"/>
-        </w:rPr>
-      </w:pPr>
-      <w:r>
-        <w:rPr>
-          <w:color w:val="FF0000"/>
-        </w:rPr>
-        <w:t>TODO:</w:t>
-      </w:r>
-    </w:p>
-    <w:p>
-      <w:pPr>
-        <w:pStyle w:val="NrNagwek2"/>
-      </w:pPr>
-      <w:bookmarkStart w:id="47" w:name="_Toc517872503"/>
-      <w:proofErr w:type="spellStart"/>
-      <w:r>
-        <w:t>Rozproszoność</w:t>
-      </w:r>
-      <w:proofErr w:type="spellEnd"/>
-      <w:r>
-        <w:t xml:space="preserve"> systemu</w:t>
-      </w:r>
-      <w:bookmarkEnd w:id="47"/>
-    </w:p>
-    <w:p>
-      <w:pPr>
-        <w:pStyle w:val="Tekstwiodcy"/>
-        <w:rPr>
-          <w:color w:val="FF0000"/>
-        </w:rPr>
-      </w:pPr>
-      <w:bookmarkStart w:id="48" w:name="_Toc517872525"/>
+      </w:pPr>
+      <w:bookmarkStart w:id="49" w:name="_Toc517872525"/>
       <w:r>
         <w:rPr>
           <w:color w:val="FF0000"/>
@@ -9800,22 +9443,13 @@
         </w:rPr>
         <w:t xml:space="preserve">. </w:t>
       </w:r>
-      <w:bookmarkEnd w:id="48"/>
-      <w:proofErr w:type="spellStart"/>
+      <w:bookmarkEnd w:id="49"/>
       <w:r>
         <w:rPr>
           <w:color w:val="FF0000"/>
           <w:lang w:val="en-US"/>
         </w:rPr>
-        <w:t>Testowy</w:t>
-      </w:r>
-      <w:proofErr w:type="spellEnd"/>
-      <w:r>
-        <w:rPr>
-          <w:color w:val="FF0000"/>
-          <w:lang w:val="en-US"/>
-        </w:rPr>
-        <w:t xml:space="preserve"> listing</w:t>
+        <w:t>Testowy listing</w:t>
       </w:r>
     </w:p>
     <w:p>
@@ -9870,43 +9504,43 @@
           <w:lang w:val="en-US"/>
         </w:rPr>
         <w:br/>
-        <w:t>Accept: text/</w:t>
-      </w:r>
-      <w:proofErr w:type="gramStart"/>
+        <w:t>Accept: text/html ,application/xhtml+xml,application/xml|</w:t>
+      </w:r>
       <w:r>
         <w:rPr>
           <w:rFonts w:ascii="Courier New" w:hAnsi="Courier New" w:cs="Courier New"/>
           <w:color w:val="FF0000"/>
           <w:lang w:val="en-US"/>
         </w:rPr>
-        <w:t>html ,application</w:t>
-      </w:r>
-      <w:proofErr w:type="gramEnd"/>
+        <w:br/>
+        <w:t>User -Agent: Mozilla/5.0 ...</w:t>
+      </w:r>
       <w:r>
         <w:rPr>
           <w:rFonts w:ascii="Courier New" w:hAnsi="Courier New" w:cs="Courier New"/>
           <w:color w:val="FF0000"/>
           <w:lang w:val="en-US"/>
         </w:rPr>
-        <w:t>/</w:t>
-      </w:r>
-      <w:proofErr w:type="spellStart"/>
+        <w:br/>
+        <w:t>Accept -Encoding: gzip ,deflate ,sdch</w:t>
+      </w:r>
       <w:r>
         <w:rPr>
           <w:rFonts w:ascii="Courier New" w:hAnsi="Courier New" w:cs="Courier New"/>
           <w:color w:val="FF0000"/>
           <w:lang w:val="en-US"/>
         </w:rPr>
-        <w:t>xhtml+xml,application</w:t>
-      </w:r>
-      <w:proofErr w:type="spellEnd"/>
+        <w:br/>
+        <w:t>Accept -Language: en-US...</w:t>
+      </w:r>
       <w:r>
         <w:rPr>
           <w:rFonts w:ascii="Courier New" w:hAnsi="Courier New" w:cs="Courier New"/>
           <w:color w:val="FF0000"/>
           <w:lang w:val="en-US"/>
         </w:rPr>
-        <w:t>/xml|</w:t>
+        <w:br/>
+        <w:t>Accept -C</w:t>
       </w:r>
       <w:r>
         <w:rPr>
@@ -9914,481 +9548,361 @@
           <w:color w:val="FF0000"/>
           <w:lang w:val="en-US"/>
         </w:rPr>
-        <w:br/>
-        <w:t>User -Agent: Mozilla/5.0 ...</w:t>
-      </w:r>
-      <w:r>
-        <w:rPr>
-          <w:rFonts w:ascii="Courier New" w:hAnsi="Courier New" w:cs="Courier New"/>
+        <w:t>harset: windows -1251,utf -8...</w:t>
+      </w:r>
+    </w:p>
+    <w:p>
+      <w:pPr>
+        <w:pStyle w:val="NrNagwek2"/>
+      </w:pPr>
+      <w:bookmarkStart w:id="50" w:name="_Toc517872504"/>
+      <w:r>
+        <w:t>Bezpieczeństwo</w:t>
+      </w:r>
+      <w:bookmarkEnd w:id="50"/>
+    </w:p>
+    <w:p>
+      <w:pPr>
+        <w:pStyle w:val="Tekstwiodcy"/>
+        <w:rPr>
+          <w:color w:val="FF0000"/>
+        </w:rPr>
+      </w:pPr>
+      <w:r>
+        <w:rPr>
+          <w:color w:val="FF0000"/>
+        </w:rPr>
+        <w:t>TODO</w:t>
+      </w:r>
+      <w:r>
+        <w:rPr>
+          <w:color w:val="FF0000"/>
+        </w:rPr>
+        <w:t>:</w:t>
+      </w:r>
+    </w:p>
+    <w:p>
+      <w:pPr>
+        <w:pStyle w:val="Tekstwiodcy"/>
+        <w:ind w:firstLine="0"/>
+        <w:rPr>
+          <w:color w:val="FF0000"/>
+        </w:rPr>
+      </w:pPr>
+    </w:p>
+    <w:p>
+      <w:pPr>
+        <w:pStyle w:val="Tekstwiodcy"/>
+        <w:ind w:firstLine="0"/>
+        <w:rPr>
+          <w:color w:val="FF0000"/>
+        </w:rPr>
+      </w:pPr>
+    </w:p>
+    <w:p>
+      <w:pPr>
+        <w:pStyle w:val="Tekstwiodcy"/>
+        <w:ind w:firstLine="0"/>
+        <w:rPr>
+          <w:color w:val="FF0000"/>
+        </w:rPr>
+      </w:pPr>
+    </w:p>
+    <w:p>
+      <w:pPr>
+        <w:pStyle w:val="Tekstwiodcy"/>
+        <w:ind w:firstLine="0"/>
+        <w:rPr>
+          <w:color w:val="FF0000"/>
+        </w:rPr>
+      </w:pPr>
+    </w:p>
+    <w:p>
+      <w:pPr>
+        <w:pStyle w:val="Tekstwiodcy"/>
+        <w:ind w:firstLine="0"/>
+        <w:rPr>
+          <w:color w:val="FF0000"/>
+        </w:rPr>
+      </w:pPr>
+    </w:p>
+    <w:p>
+      <w:pPr>
+        <w:pStyle w:val="Tekstwiodcy"/>
+        <w:ind w:firstLine="0"/>
+        <w:rPr>
+          <w:color w:val="FF0000"/>
+        </w:rPr>
+      </w:pPr>
+    </w:p>
+    <w:p>
+      <w:pPr>
+        <w:pStyle w:val="Tekstwiodcy"/>
+        <w:ind w:firstLine="0"/>
+        <w:rPr>
+          <w:color w:val="FF0000"/>
+        </w:rPr>
+      </w:pPr>
+    </w:p>
+    <w:p>
+      <w:pPr>
+        <w:pStyle w:val="Tekstwiodcy"/>
+        <w:ind w:firstLine="0"/>
+        <w:rPr>
+          <w:color w:val="FF0000"/>
+        </w:rPr>
+      </w:pPr>
+    </w:p>
+    <w:p>
+      <w:pPr>
+        <w:pStyle w:val="NrNagwek1"/>
+      </w:pPr>
+      <w:bookmarkStart w:id="51" w:name="_Toc517872505"/>
+      <w:r>
+        <w:lastRenderedPageBreak/>
+        <w:t>Pomiary wydajności i analiza wyników</w:t>
+      </w:r>
+      <w:bookmarkEnd w:id="51"/>
+    </w:p>
+    <w:p>
+      <w:pPr>
+        <w:pStyle w:val="Tekstwiodcy"/>
+        <w:rPr>
+          <w:color w:val="FF0000"/>
+        </w:rPr>
+      </w:pPr>
+      <w:r>
+        <w:rPr>
+          <w:color w:val="FF0000"/>
+        </w:rPr>
+        <w:t xml:space="preserve">Do przetestowania: </w:t>
+      </w:r>
+    </w:p>
+    <w:p>
+      <w:pPr>
+        <w:pStyle w:val="Tekstwiodcy"/>
+        <w:rPr>
+          <w:color w:val="FF0000"/>
+        </w:rPr>
+      </w:pPr>
+      <w:r>
+        <w:rPr>
+          <w:color w:val="FF0000"/>
+        </w:rPr>
+        <w:t>- czas dodania/edycji nowego elementu do bazy danych za pomocą synchronizacji JMSowej i połączenia z centralną bazą danych.</w:t>
+      </w:r>
+    </w:p>
+    <w:p>
+      <w:pPr>
+        <w:pStyle w:val="Tekstwiodcy"/>
+        <w:rPr>
+          <w:color w:val="FF0000"/>
+        </w:rPr>
+      </w:pPr>
+      <w:r>
+        <w:rPr>
+          <w:color w:val="FF0000"/>
+        </w:rPr>
+        <w:t>- czas wylistowania wszystkich przedmiotów z lokalną bazą synchronizowaną JMSami i centralną bazą danych</w:t>
+      </w:r>
+    </w:p>
+    <w:p>
+      <w:pPr>
+        <w:pStyle w:val="NrNagwek2"/>
+      </w:pPr>
+      <w:bookmarkStart w:id="52" w:name="_Toc517872506"/>
+      <w:r>
+        <w:t>Użyte metryki</w:t>
+      </w:r>
+      <w:bookmarkEnd w:id="52"/>
+    </w:p>
+    <w:p>
+      <w:pPr>
+        <w:pStyle w:val="Tekstwiodcy"/>
+        <w:rPr>
+          <w:color w:val="FF0000"/>
+        </w:rPr>
+      </w:pPr>
+      <w:r>
+        <w:rPr>
+          <w:color w:val="FF0000"/>
+        </w:rPr>
+        <w:t>JMeter, opis wybranych metryk</w:t>
+      </w:r>
+      <w:r>
+        <w:rPr>
+          <w:color w:val="FF0000"/>
+        </w:rPr>
+        <w:t>:</w:t>
+      </w:r>
+    </w:p>
+    <w:p>
+      <w:pPr>
+        <w:pStyle w:val="NrNagwek2"/>
+      </w:pPr>
+      <w:bookmarkStart w:id="53" w:name="_Toc517872507"/>
+      <w:r>
+        <w:t>Środowiska testowe</w:t>
+      </w:r>
+      <w:bookmarkEnd w:id="53"/>
+    </w:p>
+    <w:p>
+      <w:pPr>
+        <w:pStyle w:val="Tekstwiodcy"/>
+        <w:rPr>
+          <w:color w:val="FF0000"/>
+        </w:rPr>
+      </w:pPr>
+      <w:r>
+        <w:rPr>
+          <w:color w:val="FF0000"/>
+        </w:rPr>
+        <w:t>Dwa środowiska – aplikacja opisywana w pracy + aplikacja z centralną bazą danych</w:t>
+      </w:r>
+      <w:r>
+        <w:rPr>
+          <w:color w:val="FF0000"/>
+        </w:rPr>
+        <w:t>:</w:t>
+      </w:r>
+    </w:p>
+    <w:p>
+      <w:pPr>
+        <w:pStyle w:val="NrNagwek2"/>
+      </w:pPr>
+      <w:bookmarkStart w:id="54" w:name="_Toc517872508"/>
+      <w:r>
+        <w:t>Otrzymane wyniki</w:t>
+      </w:r>
+      <w:bookmarkEnd w:id="54"/>
+    </w:p>
+    <w:p>
+      <w:pPr>
+        <w:pStyle w:val="Tekstwiodcy"/>
+        <w:rPr>
+          <w:color w:val="FF0000"/>
+        </w:rPr>
+      </w:pPr>
+      <w:r>
+        <w:rPr>
+          <w:color w:val="FF0000"/>
+        </w:rPr>
+        <w:t>TODO</w:t>
+      </w:r>
+      <w:r>
+        <w:rPr>
+          <w:color w:val="FF0000"/>
+        </w:rPr>
+        <w:t>:</w:t>
+      </w:r>
+    </w:p>
+    <w:p>
+      <w:pPr>
+        <w:pStyle w:val="NrNagwek2"/>
+      </w:pPr>
+      <w:bookmarkStart w:id="55" w:name="_Toc517872509"/>
+      <w:r>
+        <w:t>Analiza wyników</w:t>
+      </w:r>
+      <w:bookmarkEnd w:id="55"/>
+    </w:p>
+    <w:p>
+      <w:pPr>
+        <w:pStyle w:val="Tekstwiodcy"/>
+        <w:rPr>
+          <w:color w:val="FF0000"/>
+        </w:rPr>
+      </w:pPr>
+      <w:r>
+        <w:rPr>
+          <w:color w:val="FF0000"/>
+        </w:rPr>
+        <w:t>TODO</w:t>
+      </w:r>
+      <w:r>
+        <w:rPr>
+          <w:color w:val="FF0000"/>
+        </w:rPr>
+        <w:t>:</w:t>
+      </w:r>
+    </w:p>
+    <w:p>
+      <w:pPr>
+        <w:pStyle w:val="Tekstwiodcy"/>
+        <w:ind w:firstLine="0"/>
+        <w:rPr>
+          <w:color w:val="FF0000"/>
+        </w:rPr>
+      </w:pPr>
+    </w:p>
+    <w:p>
+      <w:pPr>
+        <w:pStyle w:val="Tekstwiodcy"/>
+        <w:ind w:firstLine="0"/>
+        <w:rPr>
+          <w:color w:val="FF0000"/>
+        </w:rPr>
+      </w:pPr>
+    </w:p>
+    <w:p>
+      <w:pPr>
+        <w:pStyle w:val="Tekstwiodcy"/>
+        <w:ind w:firstLine="0"/>
+        <w:rPr>
+          <w:color w:val="FF0000"/>
+        </w:rPr>
+      </w:pPr>
+    </w:p>
+    <w:p>
+      <w:pPr>
+        <w:pStyle w:val="Tekstwiodcy"/>
+        <w:ind w:firstLine="0"/>
+        <w:rPr>
+          <w:color w:val="FF0000"/>
+        </w:rPr>
+      </w:pPr>
+    </w:p>
+    <w:p>
+      <w:pPr>
+        <w:pStyle w:val="Tekstwiodcy"/>
+        <w:ind w:firstLine="0"/>
+        <w:rPr>
+          <w:color w:val="FF0000"/>
+        </w:rPr>
+      </w:pPr>
+    </w:p>
+    <w:p>
+      <w:pPr>
+        <w:pStyle w:val="Tekstwiodcy"/>
+        <w:ind w:firstLine="0"/>
+        <w:rPr>
+          <w:color w:val="FF0000"/>
+        </w:rPr>
+      </w:pPr>
+    </w:p>
+    <w:p>
+      <w:pPr>
+        <w:pStyle w:val="NrNagwek1"/>
+      </w:pPr>
+      <w:bookmarkStart w:id="56" w:name="_Toc517872510"/>
+      <w:r>
+        <w:lastRenderedPageBreak/>
+        <w:t>Podsumowanie i wnioski</w:t>
+      </w:r>
+      <w:bookmarkEnd w:id="56"/>
+    </w:p>
+    <w:p>
+      <w:pPr>
+        <w:pStyle w:val="Tekstwiodcy"/>
+        <w:rPr>
+          <w:lang w:val="pt-PT"/>
+        </w:rPr>
+      </w:pPr>
+      <w:r>
+        <w:rPr>
           <w:color w:val="FF0000"/>
           <w:lang w:val="en-US"/>
         </w:rPr>
-        <w:br/>
-        <w:t xml:space="preserve">Accept -Encoding: </w:t>
-      </w:r>
-      <w:proofErr w:type="spellStart"/>
-      <w:r>
-        <w:rPr>
-          <w:rFonts w:ascii="Courier New" w:hAnsi="Courier New" w:cs="Courier New"/>
-          <w:color w:val="FF0000"/>
-          <w:lang w:val="en-US"/>
-        </w:rPr>
-        <w:t>gzip</w:t>
-      </w:r>
-      <w:proofErr w:type="spellEnd"/>
-      <w:r>
-        <w:rPr>
-          <w:rFonts w:ascii="Courier New" w:hAnsi="Courier New" w:cs="Courier New"/>
-          <w:color w:val="FF0000"/>
-          <w:lang w:val="en-US"/>
-        </w:rPr>
-        <w:t xml:space="preserve"> ,deflate ,</w:t>
-      </w:r>
-      <w:proofErr w:type="spellStart"/>
-      <w:r>
-        <w:rPr>
-          <w:rFonts w:ascii="Courier New" w:hAnsi="Courier New" w:cs="Courier New"/>
-          <w:color w:val="FF0000"/>
-          <w:lang w:val="en-US"/>
-        </w:rPr>
-        <w:t>sdch</w:t>
-      </w:r>
-      <w:proofErr w:type="spellEnd"/>
-      <w:r>
-        <w:rPr>
-          <w:rFonts w:ascii="Courier New" w:hAnsi="Courier New" w:cs="Courier New"/>
-          <w:color w:val="FF0000"/>
-          <w:lang w:val="en-US"/>
-        </w:rPr>
-        <w:br/>
-        <w:t xml:space="preserve">Accept -Language: </w:t>
-      </w:r>
-      <w:proofErr w:type="spellStart"/>
-      <w:r>
-        <w:rPr>
-          <w:rFonts w:ascii="Courier New" w:hAnsi="Courier New" w:cs="Courier New"/>
-          <w:color w:val="FF0000"/>
-          <w:lang w:val="en-US"/>
-        </w:rPr>
-        <w:t>en</w:t>
-      </w:r>
-      <w:proofErr w:type="spellEnd"/>
-      <w:r>
-        <w:rPr>
-          <w:rFonts w:ascii="Courier New" w:hAnsi="Courier New" w:cs="Courier New"/>
-          <w:color w:val="FF0000"/>
-          <w:lang w:val="en-US"/>
-        </w:rPr>
-        <w:t>-US...</w:t>
-      </w:r>
-      <w:r>
-        <w:rPr>
-          <w:rFonts w:ascii="Courier New" w:hAnsi="Courier New" w:cs="Courier New"/>
-          <w:color w:val="FF0000"/>
-          <w:lang w:val="en-US"/>
-        </w:rPr>
-        <w:br/>
-        <w:t>Accept -C</w:t>
-      </w:r>
-      <w:r>
-        <w:rPr>
-          <w:rFonts w:ascii="Courier New" w:hAnsi="Courier New" w:cs="Courier New"/>
-          <w:color w:val="FF0000"/>
-          <w:lang w:val="en-US"/>
-        </w:rPr>
-        <w:t>harset: windows -1251,utf -8...</w:t>
-      </w:r>
-    </w:p>
-    <w:p>
-      <w:pPr>
-        <w:pStyle w:val="NrNagwek2"/>
-      </w:pPr>
-      <w:bookmarkStart w:id="49" w:name="_Toc517872504"/>
-      <w:r>
-        <w:t>Bezpieczeństwo</w:t>
-      </w:r>
-      <w:bookmarkEnd w:id="49"/>
-    </w:p>
-    <w:p>
-      <w:pPr>
-        <w:pStyle w:val="Tekstwiodcy"/>
-        <w:rPr>
-          <w:color w:val="FF0000"/>
-        </w:rPr>
-      </w:pPr>
-      <w:r>
-        <w:rPr>
-          <w:color w:val="FF0000"/>
-        </w:rPr>
-        <w:t>TODO</w:t>
-      </w:r>
-      <w:r>
-        <w:rPr>
-          <w:color w:val="FF0000"/>
-        </w:rPr>
-        <w:t>:</w:t>
-      </w:r>
-    </w:p>
-    <w:p>
-      <w:pPr>
-        <w:pStyle w:val="Tekstwiodcy"/>
-        <w:ind w:firstLine="0"/>
-        <w:rPr>
-          <w:color w:val="FF0000"/>
-        </w:rPr>
-      </w:pPr>
-    </w:p>
-    <w:p>
-      <w:pPr>
-        <w:pStyle w:val="Tekstwiodcy"/>
-        <w:ind w:firstLine="0"/>
-        <w:rPr>
-          <w:color w:val="FF0000"/>
-        </w:rPr>
-      </w:pPr>
-    </w:p>
-    <w:p>
-      <w:pPr>
-        <w:pStyle w:val="Tekstwiodcy"/>
-        <w:ind w:firstLine="0"/>
-        <w:rPr>
-          <w:color w:val="FF0000"/>
-        </w:rPr>
-      </w:pPr>
-    </w:p>
-    <w:p>
-      <w:pPr>
-        <w:pStyle w:val="Tekstwiodcy"/>
-        <w:ind w:firstLine="0"/>
-        <w:rPr>
-          <w:color w:val="FF0000"/>
-        </w:rPr>
-      </w:pPr>
-    </w:p>
-    <w:p>
-      <w:pPr>
-        <w:pStyle w:val="Tekstwiodcy"/>
-        <w:ind w:firstLine="0"/>
-        <w:rPr>
-          <w:color w:val="FF0000"/>
-        </w:rPr>
-      </w:pPr>
-    </w:p>
-    <w:p>
-      <w:pPr>
-        <w:pStyle w:val="Tekstwiodcy"/>
-        <w:ind w:firstLine="0"/>
-        <w:rPr>
-          <w:color w:val="FF0000"/>
-        </w:rPr>
-      </w:pPr>
-    </w:p>
-    <w:p>
-      <w:pPr>
-        <w:pStyle w:val="Tekstwiodcy"/>
-        <w:ind w:firstLine="0"/>
-        <w:rPr>
-          <w:color w:val="FF0000"/>
-        </w:rPr>
-      </w:pPr>
-    </w:p>
-    <w:p>
-      <w:pPr>
-        <w:pStyle w:val="Tekstwiodcy"/>
-        <w:ind w:firstLine="0"/>
-        <w:rPr>
-          <w:color w:val="FF0000"/>
-        </w:rPr>
-      </w:pPr>
-    </w:p>
-    <w:p>
-      <w:pPr>
-        <w:pStyle w:val="NrNagwek1"/>
-      </w:pPr>
-      <w:bookmarkStart w:id="50" w:name="_Toc517872505"/>
-      <w:r>
-        <w:lastRenderedPageBreak/>
-        <w:t>Pomiary wydajności i analiza wyników</w:t>
-      </w:r>
-      <w:bookmarkEnd w:id="50"/>
-    </w:p>
-    <w:p>
-      <w:pPr>
-        <w:pStyle w:val="Tekstwiodcy"/>
-        <w:rPr>
-          <w:color w:val="FF0000"/>
-        </w:rPr>
-      </w:pPr>
-      <w:r>
-        <w:rPr>
-          <w:color w:val="FF0000"/>
-        </w:rPr>
-        <w:t xml:space="preserve">Do przetestowania: </w:t>
-      </w:r>
-    </w:p>
-    <w:p>
-      <w:pPr>
-        <w:pStyle w:val="Tekstwiodcy"/>
-        <w:rPr>
-          <w:color w:val="FF0000"/>
-        </w:rPr>
-      </w:pPr>
-      <w:r>
-        <w:rPr>
-          <w:color w:val="FF0000"/>
-        </w:rPr>
-        <w:t xml:space="preserve">- czas dodania/edycji nowego elementu do bazy danych za pomocą synchronizacji </w:t>
-      </w:r>
-      <w:proofErr w:type="spellStart"/>
-      <w:r>
-        <w:rPr>
-          <w:color w:val="FF0000"/>
-        </w:rPr>
-        <w:t>JMSowej</w:t>
-      </w:r>
-      <w:proofErr w:type="spellEnd"/>
-      <w:r>
-        <w:rPr>
-          <w:color w:val="FF0000"/>
-        </w:rPr>
-        <w:t xml:space="preserve"> i połączenia z centralną bazą danych.</w:t>
-      </w:r>
-    </w:p>
-    <w:p>
-      <w:pPr>
-        <w:pStyle w:val="Tekstwiodcy"/>
-        <w:rPr>
-          <w:color w:val="FF0000"/>
-        </w:rPr>
-      </w:pPr>
-      <w:r>
-        <w:rPr>
-          <w:color w:val="FF0000"/>
-        </w:rPr>
-        <w:t xml:space="preserve">- czas wylistowania wszystkich przedmiotów z lokalną bazą synchronizowaną </w:t>
-      </w:r>
-      <w:proofErr w:type="spellStart"/>
-      <w:r>
-        <w:rPr>
-          <w:color w:val="FF0000"/>
-        </w:rPr>
-        <w:t>JMSami</w:t>
-      </w:r>
-      <w:proofErr w:type="spellEnd"/>
-      <w:r>
-        <w:rPr>
-          <w:color w:val="FF0000"/>
-        </w:rPr>
-        <w:t xml:space="preserve"> i centralną bazą danych</w:t>
-      </w:r>
-    </w:p>
-    <w:p>
-      <w:pPr>
-        <w:pStyle w:val="NrNagwek2"/>
-      </w:pPr>
-      <w:bookmarkStart w:id="51" w:name="_Toc517872506"/>
-      <w:r>
-        <w:t>Użyte metryki</w:t>
-      </w:r>
-      <w:bookmarkEnd w:id="51"/>
-    </w:p>
-    <w:p>
-      <w:pPr>
-        <w:pStyle w:val="Tekstwiodcy"/>
-        <w:rPr>
-          <w:color w:val="FF0000"/>
-        </w:rPr>
-      </w:pPr>
-      <w:proofErr w:type="spellStart"/>
-      <w:r>
-        <w:rPr>
-          <w:color w:val="FF0000"/>
-        </w:rPr>
-        <w:t>JMeter</w:t>
-      </w:r>
-      <w:proofErr w:type="spellEnd"/>
-      <w:r>
-        <w:rPr>
-          <w:color w:val="FF0000"/>
-        </w:rPr>
-        <w:t>, opis wybranych metryk</w:t>
-      </w:r>
-      <w:r>
-        <w:rPr>
-          <w:color w:val="FF0000"/>
-        </w:rPr>
-        <w:t>:</w:t>
-      </w:r>
-    </w:p>
-    <w:p>
-      <w:pPr>
-        <w:pStyle w:val="NrNagwek2"/>
-      </w:pPr>
-      <w:bookmarkStart w:id="52" w:name="_Toc517872507"/>
-      <w:r>
-        <w:t>Środowiska testowe</w:t>
-      </w:r>
-      <w:bookmarkEnd w:id="52"/>
-    </w:p>
-    <w:p>
-      <w:pPr>
-        <w:pStyle w:val="Tekstwiodcy"/>
-        <w:rPr>
-          <w:color w:val="FF0000"/>
-        </w:rPr>
-      </w:pPr>
-      <w:r>
-        <w:rPr>
-          <w:color w:val="FF0000"/>
-        </w:rPr>
-        <w:t>Dwa środowiska – aplikacja opisywana w pracy + aplikacja z centralną bazą danych</w:t>
-      </w:r>
-      <w:r>
-        <w:rPr>
-          <w:color w:val="FF0000"/>
-        </w:rPr>
-        <w:t>:</w:t>
-      </w:r>
-    </w:p>
-    <w:p>
-      <w:pPr>
-        <w:pStyle w:val="NrNagwek2"/>
-      </w:pPr>
-      <w:bookmarkStart w:id="53" w:name="_Toc517872508"/>
-      <w:r>
-        <w:t>Otrzymane wyniki</w:t>
-      </w:r>
-      <w:bookmarkEnd w:id="53"/>
-    </w:p>
-    <w:p>
-      <w:pPr>
-        <w:pStyle w:val="Tekstwiodcy"/>
-        <w:rPr>
-          <w:color w:val="FF0000"/>
-        </w:rPr>
-      </w:pPr>
-      <w:r>
-        <w:rPr>
-          <w:color w:val="FF0000"/>
-        </w:rPr>
-        <w:t>TODO</w:t>
-      </w:r>
-      <w:r>
-        <w:rPr>
-          <w:color w:val="FF0000"/>
-        </w:rPr>
-        <w:t>:</w:t>
-      </w:r>
-    </w:p>
-    <w:p>
-      <w:pPr>
-        <w:pStyle w:val="NrNagwek2"/>
-      </w:pPr>
-      <w:bookmarkStart w:id="54" w:name="_Toc517872509"/>
-      <w:r>
-        <w:t>Analiza wyników</w:t>
-      </w:r>
-      <w:bookmarkEnd w:id="54"/>
-    </w:p>
-    <w:p>
-      <w:pPr>
-        <w:pStyle w:val="Tekstwiodcy"/>
-        <w:rPr>
-          <w:color w:val="FF0000"/>
-        </w:rPr>
-      </w:pPr>
-      <w:r>
-        <w:rPr>
-          <w:color w:val="FF0000"/>
-        </w:rPr>
-        <w:t>TODO</w:t>
-      </w:r>
-      <w:r>
-        <w:rPr>
-          <w:color w:val="FF0000"/>
-        </w:rPr>
-        <w:t>:</w:t>
-      </w:r>
-    </w:p>
-    <w:p>
-      <w:pPr>
-        <w:pStyle w:val="Tekstwiodcy"/>
-        <w:ind w:firstLine="0"/>
-        <w:rPr>
-          <w:color w:val="FF0000"/>
-        </w:rPr>
-      </w:pPr>
-    </w:p>
-    <w:p>
-      <w:pPr>
-        <w:pStyle w:val="Tekstwiodcy"/>
-        <w:ind w:firstLine="0"/>
-        <w:rPr>
-          <w:color w:val="FF0000"/>
-        </w:rPr>
-      </w:pPr>
-    </w:p>
-    <w:p>
-      <w:pPr>
-        <w:pStyle w:val="Tekstwiodcy"/>
-        <w:ind w:firstLine="0"/>
-        <w:rPr>
-          <w:color w:val="FF0000"/>
-        </w:rPr>
-      </w:pPr>
-    </w:p>
-    <w:p>
-      <w:pPr>
-        <w:pStyle w:val="Tekstwiodcy"/>
-        <w:ind w:firstLine="0"/>
-        <w:rPr>
-          <w:color w:val="FF0000"/>
-        </w:rPr>
-      </w:pPr>
-    </w:p>
-    <w:p>
-      <w:pPr>
-        <w:pStyle w:val="Tekstwiodcy"/>
-        <w:ind w:firstLine="0"/>
-        <w:rPr>
-          <w:color w:val="FF0000"/>
-        </w:rPr>
-      </w:pPr>
-    </w:p>
-    <w:p>
-      <w:pPr>
-        <w:pStyle w:val="Tekstwiodcy"/>
-        <w:ind w:firstLine="0"/>
-        <w:rPr>
-          <w:color w:val="FF0000"/>
-        </w:rPr>
-      </w:pPr>
-      <w:bookmarkStart w:id="55" w:name="_GoBack"/>
-      <w:bookmarkEnd w:id="55"/>
-    </w:p>
-    <w:p>
-      <w:pPr>
-        <w:pStyle w:val="NrNagwek1"/>
-      </w:pPr>
-      <w:bookmarkStart w:id="56" w:name="_Toc517872510"/>
-      <w:r>
-        <w:lastRenderedPageBreak/>
-        <w:t>Podsumowanie i wnioski</w:t>
-      </w:r>
-      <w:bookmarkEnd w:id="56"/>
-    </w:p>
-    <w:p>
-      <w:pPr>
-        <w:pStyle w:val="Tekstwiodcy"/>
-        <w:rPr>
-          <w:lang w:val="pt-PT"/>
-        </w:rPr>
-      </w:pPr>
-      <w:r>
-        <w:rPr>
-          <w:color w:val="FF0000"/>
-          <w:lang w:val="en-US"/>
-        </w:rPr>
         <w:t>TODO:</w:t>
       </w:r>
       <w:r>
@@ -10459,20 +9973,15 @@
         </w:rPr>
         <w:t xml:space="preserve">A MySQL-based data archiver: preliminary results. </w:t>
       </w:r>
-      <w:proofErr w:type="spellStart"/>
-      <w:r>
-        <w:t>Proceedings</w:t>
-      </w:r>
-      <w:proofErr w:type="spellEnd"/>
-      <w:r>
-        <w:t xml:space="preserve"> of ICALEPCS07, Paz. 2007. http://www.osti.gov/scitech/servlets/purl/922267 [dostęp dnia 20 czerwca 2015].</w:t>
+      <w:r>
+        <w:t>Proceedings of ICALEPCS07, Paz. 2007. http://www.osti.gov/scitech/servlets/purl/922267 [dostęp dnia 20 czerwca 2015].</w:t>
       </w:r>
     </w:p>
     <w:p>
       <w:r>
         <w:t xml:space="preserve">[2] </w:t>
       </w:r>
-      <w:hyperlink r:id="rId21" w:history="1">
+      <w:hyperlink r:id="rId22" w:history="1">
         <w:r>
           <w:rPr>
             <w:rStyle w:val="Hipercze"/>
@@ -10485,7 +9994,7 @@
       <w:r>
         <w:t xml:space="preserve">[3] </w:t>
       </w:r>
-      <w:hyperlink r:id="rId22" w:history="1">
+      <w:hyperlink r:id="rId23" w:history="1">
         <w:r>
           <w:rPr>
             <w:rStyle w:val="Hipercze"/>
@@ -10502,19 +10011,11 @@
         <w:t>3</w:t>
       </w:r>
       <w:r>
-        <w:t xml:space="preserve">] J. Jędrzejczyk, B. </w:t>
-      </w:r>
-      <w:proofErr w:type="spellStart"/>
-      <w:r>
-        <w:t>Sródka</w:t>
-      </w:r>
-      <w:proofErr w:type="spellEnd"/>
-      <w:r>
-        <w:t>. Segmentacja obrazów metodą drzew decyzyjnych. Raport instytutowy, Politechnika Wrocławska, Wydział Elektroniki, 2007.</w:t>
-      </w:r>
-    </w:p>
-    <w:p>
-      <w:hyperlink r:id="rId23" w:history="1">
+        <w:t>] J. Jędrzejczyk, B. Sródka. Segmentacja obrazów metodą drzew decyzyjnych. Raport instytutowy, Politechnika Wrocławska, Wydział Elektroniki, 2007.</w:t>
+      </w:r>
+    </w:p>
+    <w:p>
+      <w:hyperlink r:id="rId24" w:history="1">
         <w:r>
           <w:rPr>
             <w:rStyle w:val="Hipercze"/>
@@ -10533,7 +10034,7 @@
       <w:r>
         <w:t xml:space="preserve">] </w:t>
       </w:r>
-      <w:hyperlink r:id="rId24" w:history="1">
+      <w:hyperlink r:id="rId25" w:history="1">
         <w:r>
           <w:rPr>
             <w:rStyle w:val="Hipercze"/>
@@ -10562,32 +10063,24 @@
         </w:rPr>
       </w:pPr>
       <w:bookmarkStart w:id="58" w:name="_Toc517872512"/>
-      <w:proofErr w:type="spellStart"/>
       <w:r>
         <w:rPr>
           <w:lang w:val="en-US"/>
         </w:rPr>
         <w:lastRenderedPageBreak/>
-        <w:t>Dodatek</w:t>
-      </w:r>
-      <w:proofErr w:type="spellEnd"/>
-      <w:r>
+        <w:t>Dodatek A</w:t>
+      </w:r>
+      <w:bookmarkEnd w:id="58"/>
+    </w:p>
+    <w:p>
+      <w:pPr>
         <w:rPr>
           <w:lang w:val="en-US"/>
         </w:rPr>
-        <w:t xml:space="preserve"> A</w:t>
-      </w:r>
-      <w:bookmarkEnd w:id="58"/>
-    </w:p>
-    <w:p>
-      <w:pPr>
-        <w:rPr>
-          <w:lang w:val="en-US"/>
-        </w:rPr>
       </w:pPr>
     </w:p>
     <w:sectPr>
-      <w:footerReference w:type="default" r:id="rId25"/>
+      <w:footerReference w:type="default" r:id="rId26"/>
       <w:pgSz w:w="11906" w:h="16838"/>
       <w:pgMar w:top="1417" w:right="1417" w:bottom="1417" w:left="1417" w:header="708" w:footer="708" w:gutter="0"/>
       <w:pgNumType w:start="2"/>
@@ -10668,7 +10161,7 @@
           <w:rPr>
             <w:noProof/>
           </w:rPr>
-          <w:t>29</w:t>
+          <w:t>24</w:t>
         </w:r>
         <w:r>
           <w:rPr>
@@ -10941,6 +10434,119 @@
     </w:lvl>
   </w:abstractNum>
   <w:abstractNum w:abstractNumId="2" w15:restartNumberingAfterBreak="0">
+    <w:nsid w:val="0702071A"/>
+    <w:multiLevelType w:val="hybridMultilevel"/>
+    <w:tmpl w:val="511CEE56"/>
+    <w:lvl w:ilvl="0" w:tplc="04150001">
+      <w:start w:val="1"/>
+      <w:numFmt w:val="bullet"/>
+      <w:lvlText w:val=""/>
+      <w:lvlJc w:val="left"/>
+      <w:pPr>
+        <w:ind w:left="1145" w:hanging="360"/>
+      </w:pPr>
+      <w:rPr>
+        <w:rFonts w:ascii="Symbol" w:hAnsi="Symbol" w:hint="default"/>
+      </w:rPr>
+    </w:lvl>
+    <w:lvl w:ilvl="1" w:tplc="04150003" w:tentative="1">
+      <w:start w:val="1"/>
+      <w:numFmt w:val="bullet"/>
+      <w:lvlText w:val="o"/>
+      <w:lvlJc w:val="left"/>
+      <w:pPr>
+        <w:ind w:left="1865" w:hanging="360"/>
+      </w:pPr>
+      <w:rPr>
+        <w:rFonts w:ascii="Courier New" w:hAnsi="Courier New" w:cs="Courier New" w:hint="default"/>
+      </w:rPr>
+    </w:lvl>
+    <w:lvl w:ilvl="2" w:tplc="04150005" w:tentative="1">
+      <w:start w:val="1"/>
+      <w:numFmt w:val="bullet"/>
+      <w:lvlText w:val=""/>
+      <w:lvlJc w:val="left"/>
+      <w:pPr>
+        <w:ind w:left="2585" w:hanging="360"/>
+      </w:pPr>
+      <w:rPr>
+        <w:rFonts w:ascii="Wingdings" w:hAnsi="Wingdings" w:hint="default"/>
+      </w:rPr>
+    </w:lvl>
+    <w:lvl w:ilvl="3" w:tplc="04150001" w:tentative="1">
+      <w:start w:val="1"/>
+      <w:numFmt w:val="bullet"/>
+      <w:lvlText w:val=""/>
+      <w:lvlJc w:val="left"/>
+      <w:pPr>
+        <w:ind w:left="3305" w:hanging="360"/>
+      </w:pPr>
+      <w:rPr>
+        <w:rFonts w:ascii="Symbol" w:hAnsi="Symbol" w:hint="default"/>
+      </w:rPr>
+    </w:lvl>
+    <w:lvl w:ilvl="4" w:tplc="04150003" w:tentative="1">
+      <w:start w:val="1"/>
+      <w:numFmt w:val="bullet"/>
+      <w:lvlText w:val="o"/>
+      <w:lvlJc w:val="left"/>
+      <w:pPr>
+        <w:ind w:left="4025" w:hanging="360"/>
+      </w:pPr>
+      <w:rPr>
+        <w:rFonts w:ascii="Courier New" w:hAnsi="Courier New" w:cs="Courier New" w:hint="default"/>
+      </w:rPr>
+    </w:lvl>
+    <w:lvl w:ilvl="5" w:tplc="04150005" w:tentative="1">
+      <w:start w:val="1"/>
+      <w:numFmt w:val="bullet"/>
+      <w:lvlText w:val=""/>
+      <w:lvlJc w:val="left"/>
+      <w:pPr>
+        <w:ind w:left="4745" w:hanging="360"/>
+      </w:pPr>
+      <w:rPr>
+        <w:rFonts w:ascii="Wingdings" w:hAnsi="Wingdings" w:hint="default"/>
+      </w:rPr>
+    </w:lvl>
+    <w:lvl w:ilvl="6" w:tplc="04150001" w:tentative="1">
+      <w:start w:val="1"/>
+      <w:numFmt w:val="bullet"/>
+      <w:lvlText w:val=""/>
+      <w:lvlJc w:val="left"/>
+      <w:pPr>
+        <w:ind w:left="5465" w:hanging="360"/>
+      </w:pPr>
+      <w:rPr>
+        <w:rFonts w:ascii="Symbol" w:hAnsi="Symbol" w:hint="default"/>
+      </w:rPr>
+    </w:lvl>
+    <w:lvl w:ilvl="7" w:tplc="04150003" w:tentative="1">
+      <w:start w:val="1"/>
+      <w:numFmt w:val="bullet"/>
+      <w:lvlText w:val="o"/>
+      <w:lvlJc w:val="left"/>
+      <w:pPr>
+        <w:ind w:left="6185" w:hanging="360"/>
+      </w:pPr>
+      <w:rPr>
+        <w:rFonts w:ascii="Courier New" w:hAnsi="Courier New" w:cs="Courier New" w:hint="default"/>
+      </w:rPr>
+    </w:lvl>
+    <w:lvl w:ilvl="8" w:tplc="04150005" w:tentative="1">
+      <w:start w:val="1"/>
+      <w:numFmt w:val="bullet"/>
+      <w:lvlText w:val=""/>
+      <w:lvlJc w:val="left"/>
+      <w:pPr>
+        <w:ind w:left="6905" w:hanging="360"/>
+      </w:pPr>
+      <w:rPr>
+        <w:rFonts w:ascii="Wingdings" w:hAnsi="Wingdings" w:hint="default"/>
+      </w:rPr>
+    </w:lvl>
+  </w:abstractNum>
+  <w:abstractNum w:abstractNumId="3" w15:restartNumberingAfterBreak="0">
     <w:nsid w:val="089E5535"/>
     <w:multiLevelType w:val="hybridMultilevel"/>
     <w:tmpl w:val="2C3EC278"/>
@@ -11026,7 +10632,7 @@
       </w:pPr>
     </w:lvl>
   </w:abstractNum>
-  <w:abstractNum w:abstractNumId="3" w15:restartNumberingAfterBreak="0">
+  <w:abstractNum w:abstractNumId="4" w15:restartNumberingAfterBreak="0">
     <w:nsid w:val="0E3C45F2"/>
     <w:multiLevelType w:val="hybridMultilevel"/>
     <w:tmpl w:val="30F2186E"/>
@@ -11139,7 +10745,7 @@
       </w:rPr>
     </w:lvl>
   </w:abstractNum>
-  <w:abstractNum w:abstractNumId="4" w15:restartNumberingAfterBreak="0">
+  <w:abstractNum w:abstractNumId="5" w15:restartNumberingAfterBreak="0">
     <w:nsid w:val="13C51C6C"/>
     <w:multiLevelType w:val="multilevel"/>
     <w:tmpl w:val="3FC4C950"/>
@@ -11256,7 +10862,7 @@
       </w:rPr>
     </w:lvl>
   </w:abstractNum>
-  <w:abstractNum w:abstractNumId="5" w15:restartNumberingAfterBreak="0">
+  <w:abstractNum w:abstractNumId="6" w15:restartNumberingAfterBreak="0">
     <w:nsid w:val="1625430D"/>
     <w:multiLevelType w:val="hybridMultilevel"/>
     <w:tmpl w:val="18085B62"/>
@@ -11369,7 +10975,7 @@
       </w:rPr>
     </w:lvl>
   </w:abstractNum>
-  <w:abstractNum w:abstractNumId="6" w15:restartNumberingAfterBreak="0">
+  <w:abstractNum w:abstractNumId="7" w15:restartNumberingAfterBreak="0">
     <w:nsid w:val="2CB2705F"/>
     <w:multiLevelType w:val="hybridMultilevel"/>
     <w:tmpl w:val="69B2676C"/>
@@ -11455,7 +11061,7 @@
       </w:pPr>
     </w:lvl>
   </w:abstractNum>
-  <w:abstractNum w:abstractNumId="7" w15:restartNumberingAfterBreak="0">
+  <w:abstractNum w:abstractNumId="8" w15:restartNumberingAfterBreak="0">
     <w:nsid w:val="306854DA"/>
     <w:multiLevelType w:val="multilevel"/>
     <w:tmpl w:val="0A7E06E0"/>
@@ -11568,7 +11174,7 @@
       </w:rPr>
     </w:lvl>
   </w:abstractNum>
-  <w:abstractNum w:abstractNumId="8" w15:restartNumberingAfterBreak="0">
+  <w:abstractNum w:abstractNumId="9" w15:restartNumberingAfterBreak="0">
     <w:nsid w:val="4FF22B94"/>
     <w:multiLevelType w:val="multilevel"/>
     <w:tmpl w:val="0415001F"/>
@@ -11654,7 +11260,7 @@
       </w:pPr>
     </w:lvl>
   </w:abstractNum>
-  <w:abstractNum w:abstractNumId="9" w15:restartNumberingAfterBreak="0">
+  <w:abstractNum w:abstractNumId="10" w15:restartNumberingAfterBreak="0">
     <w:nsid w:val="510147E5"/>
     <w:multiLevelType w:val="hybridMultilevel"/>
     <w:tmpl w:val="D2E422BC"/>
@@ -11767,7 +11373,7 @@
       </w:rPr>
     </w:lvl>
   </w:abstractNum>
-  <w:abstractNum w:abstractNumId="10" w15:restartNumberingAfterBreak="0">
+  <w:abstractNum w:abstractNumId="11" w15:restartNumberingAfterBreak="0">
     <w:nsid w:val="51601B25"/>
     <w:multiLevelType w:val="hybridMultilevel"/>
     <w:tmpl w:val="00DA15D4"/>
@@ -11880,7 +11486,7 @@
       </w:rPr>
     </w:lvl>
   </w:abstractNum>
-  <w:abstractNum w:abstractNumId="11" w15:restartNumberingAfterBreak="0">
+  <w:abstractNum w:abstractNumId="12" w15:restartNumberingAfterBreak="0">
     <w:nsid w:val="529D1C9D"/>
     <w:multiLevelType w:val="hybridMultilevel"/>
     <w:tmpl w:val="B4966CB8"/>
@@ -11993,7 +11599,7 @@
       </w:rPr>
     </w:lvl>
   </w:abstractNum>
-  <w:abstractNum w:abstractNumId="12" w15:restartNumberingAfterBreak="0">
+  <w:abstractNum w:abstractNumId="13" w15:restartNumberingAfterBreak="0">
     <w:nsid w:val="543C468E"/>
     <w:multiLevelType w:val="hybridMultilevel"/>
     <w:tmpl w:val="D96CA58E"/>
@@ -12106,7 +11712,7 @@
       </w:rPr>
     </w:lvl>
   </w:abstractNum>
-  <w:abstractNum w:abstractNumId="13" w15:restartNumberingAfterBreak="0">
+  <w:abstractNum w:abstractNumId="14" w15:restartNumberingAfterBreak="0">
     <w:nsid w:val="5BD2464C"/>
     <w:multiLevelType w:val="hybridMultilevel"/>
     <w:tmpl w:val="04047C5C"/>
@@ -12219,7 +11825,7 @@
       </w:rPr>
     </w:lvl>
   </w:abstractNum>
-  <w:abstractNum w:abstractNumId="14" w15:restartNumberingAfterBreak="0">
+  <w:abstractNum w:abstractNumId="15" w15:restartNumberingAfterBreak="0">
     <w:nsid w:val="6DD67B41"/>
     <w:multiLevelType w:val="hybridMultilevel"/>
     <w:tmpl w:val="7B306A20"/>
@@ -12332,7 +11938,7 @@
       </w:rPr>
     </w:lvl>
   </w:abstractNum>
-  <w:abstractNum w:abstractNumId="15" w15:restartNumberingAfterBreak="0">
+  <w:abstractNum w:abstractNumId="16" w15:restartNumberingAfterBreak="0">
     <w:nsid w:val="7BE66895"/>
     <w:multiLevelType w:val="hybridMultilevel"/>
     <w:tmpl w:val="F27E812C"/>
@@ -12446,52 +12052,55 @@
     </w:lvl>
   </w:abstractNum>
   <w:num w:numId="1">
-    <w:abstractNumId w:val="4"/>
+    <w:abstractNumId w:val="5"/>
   </w:num>
   <w:num w:numId="2">
-    <w:abstractNumId w:val="8"/>
+    <w:abstractNumId w:val="9"/>
   </w:num>
   <w:num w:numId="3">
-    <w:abstractNumId w:val="2"/>
+    <w:abstractNumId w:val="3"/>
   </w:num>
   <w:num w:numId="4">
-    <w:abstractNumId w:val="6"/>
+    <w:abstractNumId w:val="7"/>
   </w:num>
   <w:num w:numId="5">
-    <w:abstractNumId w:val="11"/>
+    <w:abstractNumId w:val="12"/>
   </w:num>
   <w:num w:numId="6">
-    <w:abstractNumId w:val="12"/>
+    <w:abstractNumId w:val="13"/>
   </w:num>
   <w:num w:numId="7">
     <w:abstractNumId w:val="1"/>
   </w:num>
   <w:num w:numId="8">
-    <w:abstractNumId w:val="9"/>
+    <w:abstractNumId w:val="10"/>
   </w:num>
   <w:num w:numId="9">
-    <w:abstractNumId w:val="15"/>
+    <w:abstractNumId w:val="16"/>
   </w:num>
   <w:num w:numId="10">
     <w:abstractNumId w:val="0"/>
   </w:num>
   <w:num w:numId="11">
-    <w:abstractNumId w:val="3"/>
+    <w:abstractNumId w:val="4"/>
   </w:num>
   <w:num w:numId="12">
-    <w:abstractNumId w:val="7"/>
+    <w:abstractNumId w:val="8"/>
   </w:num>
   <w:num w:numId="13">
-    <w:abstractNumId w:val="13"/>
+    <w:abstractNumId w:val="14"/>
   </w:num>
   <w:num w:numId="14">
-    <w:abstractNumId w:val="10"/>
+    <w:abstractNumId w:val="11"/>
   </w:num>
   <w:num w:numId="15">
-    <w:abstractNumId w:val="5"/>
+    <w:abstractNumId w:val="6"/>
   </w:num>
   <w:num w:numId="16">
-    <w:abstractNumId w:val="14"/>
+    <w:abstractNumId w:val="15"/>
+  </w:num>
+  <w:num w:numId="17">
+    <w:abstractNumId w:val="2"/>
   </w:num>
 </w:numbering>
 </file>
@@ -13516,6 +13125,47 @@
       <w:u w:val="single"/>
     </w:rPr>
   </w:style>
+  <w:style w:type="character" w:styleId="Odwoaniedokomentarza">
+    <w:name w:val="annotation reference"/>
+    <w:basedOn w:val="Domylnaczcionkaakapitu"/>
+    <w:uiPriority w:val="99"/>
+    <w:semiHidden/>
+    <w:unhideWhenUsed/>
+    <w:rsid w:val="00970B61"/>
+    <w:rPr>
+      <w:sz w:val="16"/>
+      <w:szCs w:val="16"/>
+    </w:rPr>
+  </w:style>
+  <w:style w:type="paragraph" w:styleId="Tekstkomentarza">
+    <w:name w:val="annotation text"/>
+    <w:basedOn w:val="Normalny"/>
+    <w:link w:val="TekstkomentarzaZnak"/>
+    <w:uiPriority w:val="99"/>
+    <w:semiHidden/>
+    <w:unhideWhenUsed/>
+    <w:rsid w:val="00970B61"/>
+    <w:pPr>
+      <w:spacing w:line="240" w:lineRule="auto"/>
+    </w:pPr>
+    <w:rPr>
+      <w:sz w:val="20"/>
+      <w:szCs w:val="20"/>
+    </w:rPr>
+  </w:style>
+  <w:style w:type="character" w:customStyle="1" w:styleId="TekstkomentarzaZnak">
+    <w:name w:val="Tekst komentarza Znak"/>
+    <w:basedOn w:val="Domylnaczcionkaakapitu"/>
+    <w:link w:val="Tekstkomentarza"/>
+    <w:uiPriority w:val="99"/>
+    <w:semiHidden/>
+    <w:rsid w:val="00970B61"/>
+    <w:rPr>
+      <w:rFonts w:ascii="Times New Roman" w:hAnsi="Times New Roman"/>
+      <w:sz w:val="20"/>
+      <w:szCs w:val="20"/>
+    </w:rPr>
+  </w:style>
 </w:styles>
 </file>
 
@@ -13807,7 +13457,7 @@
 </file>
 
 <file path=customXml/itemProps1.xml><?xml version="1.0" encoding="utf-8"?>
-<ds:datastoreItem xmlns:ds="http://schemas.openxmlformats.org/officeDocument/2006/customXml" ds:itemID="{0F6B50AC-5107-47E0-AF70-7F75366FF410}">
+<ds:datastoreItem xmlns:ds="http://schemas.openxmlformats.org/officeDocument/2006/customXml" ds:itemID="{05728AAB-119F-48E3-8611-EDCC254FBECC}">
   <ds:schemaRefs>
     <ds:schemaRef ds:uri="http://schemas.openxmlformats.org/officeDocument/2006/bibliography"/>
   </ds:schemaRefs>

</xml_diff>